<commit_message>
GNN 파트 & data augmentation 보충 필요
</commit_message>
<xml_diff>
--- a/Team5 보고서.docx
+++ b/Team5 보고서.docx
@@ -5929,7 +5929,7 @@
         <mc:AlternateContent>
           <mc:Choice Requires="wpg">
             <w:drawing>
-              <wp:anchor distT="0" distB="0" distL="114300" distR="114300" simplePos="0" relativeHeight="251642880" behindDoc="0" locked="0" layoutInCell="1" allowOverlap="1" wp14:anchorId="128F6935" wp14:editId="3A5F8F22">
+              <wp:anchor distT="0" distB="0" distL="114300" distR="114300" simplePos="0" relativeHeight="251641856" behindDoc="0" locked="0" layoutInCell="1" allowOverlap="1" wp14:anchorId="128F6935" wp14:editId="3A5F8F22">
                 <wp:simplePos x="0" y="0"/>
                 <wp:positionH relativeFrom="column">
                   <wp:posOffset>-55033</wp:posOffset>
@@ -6154,7 +6154,7 @@
           </mc:Choice>
           <mc:Fallback>
             <w:pict>
-              <v:group w14:anchorId="128F6935" id="_x0000_s1032" style="position:absolute;left:0;text-align:left;margin-left:-4.35pt;margin-top:68pt;width:243pt;height:138pt;z-index:251642880;mso-height-relative:margin" coordsize="30861,17526" o:gfxdata="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">
+              <v:group w14:anchorId="128F6935" id="_x0000_s1032" style="position:absolute;left:0;text-align:left;margin-left:-4.35pt;margin-top:68pt;width:243pt;height:138pt;z-index:251641856;mso-height-relative:margin" coordsize="30861,17526" o:gfxdata="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">
                 <v:shape id="Text Box 4" o:spid="_x0000_s1033" type="#_x0000_t202" style="position:absolute;top:15025;width:30861;height:2501;visibility:visible;mso-wrap-style:square;v-text-anchor:top" o:gfxdata="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" stroked="f">
                   <v:textbox>
                     <w:txbxContent>
@@ -8573,6 +8573,7 @@
       <w:r>
         <w:rPr>
           <w:rFonts w:hint="eastAsia"/>
+          <w:highlight w:val="yellow"/>
           <w:lang w:eastAsia="ko-KR"/>
         </w:rPr>
         <w:t>[</w:t>
@@ -8580,6 +8581,7 @@
       <w:r>
         <w:rPr>
           <w:rFonts w:hint="eastAsia"/>
+          <w:highlight w:val="yellow"/>
           <w:lang w:eastAsia="ko-KR"/>
         </w:rPr>
         <w:t>추후</w:t>
@@ -8587,13 +8589,15 @@
       <w:r>
         <w:rPr>
           <w:rFonts w:hint="eastAsia"/>
-          <w:lang w:eastAsia="ko-KR"/>
-        </w:rPr>
-        <w:t xml:space="preserve"> </w:t>
-      </w:r>
-      <w:r>
-        <w:rPr>
-          <w:rFonts w:hint="eastAsia"/>
+          <w:highlight w:val="yellow"/>
+          <w:lang w:eastAsia="ko-KR"/>
+        </w:rPr>
+        <w:t xml:space="preserve"> </w:t>
+      </w:r>
+      <w:r>
+        <w:rPr>
+          <w:rFonts w:hint="eastAsia"/>
+          <w:highlight w:val="yellow"/>
           <w:lang w:eastAsia="ko-KR"/>
         </w:rPr>
         <w:t>작성</w:t>
@@ -8601,6 +8605,7 @@
       <w:r>
         <w:rPr>
           <w:rFonts w:hint="eastAsia"/>
+          <w:highlight w:val="yellow"/>
           <w:lang w:eastAsia="ko-KR"/>
         </w:rPr>
         <w:t>]</w:t>
@@ -10797,7 +10802,7 @@
         <mc:AlternateContent>
           <mc:Choice Requires="wpg">
             <w:drawing>
-              <wp:anchor distT="0" distB="0" distL="114300" distR="114300" simplePos="0" relativeHeight="251646976" behindDoc="0" locked="0" layoutInCell="1" allowOverlap="1" wp14:anchorId="38C0E1C8" wp14:editId="7F02F0A7">
+              <wp:anchor distT="0" distB="0" distL="114300" distR="114300" simplePos="0" relativeHeight="251645952" behindDoc="0" locked="0" layoutInCell="1" allowOverlap="1" wp14:anchorId="38C0E1C8" wp14:editId="7F02F0A7">
                 <wp:simplePos x="0" y="0"/>
                 <wp:positionH relativeFrom="column">
                   <wp:posOffset>630344</wp:posOffset>
@@ -11025,7 +11030,7 @@
           </mc:Choice>
           <mc:Fallback>
             <w:pict>
-              <v:group w14:anchorId="38C0E1C8" id="_x0000_s1038" style="position:absolute;left:0;text-align:left;margin-left:49.65pt;margin-top:2.65pt;width:163.95pt;height:57.35pt;z-index:251646976;mso-width-relative:margin;mso-height-relative:margin" coordorigin=",8030" coordsize="20825,6791" o:gfxdata="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">
+              <v:group w14:anchorId="38C0E1C8" id="_x0000_s1038" style="position:absolute;left:0;text-align:left;margin-left:49.65pt;margin-top:2.65pt;width:163.95pt;height:57.35pt;z-index:251645952;mso-width-relative:margin;mso-height-relative:margin" coordorigin=",8030" coordsize="20825,6791" o:gfxdata="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">
                 <v:shape id="그림 1" o:spid="_x0000_s1039" type="#_x0000_t75" style="position:absolute;top:8030;width:20783;height:3726;visibility:visible;mso-wrap-style:square" o:gfxdata="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">
                   <v:imagedata r:id="rId17" o:title=""/>
                 </v:shape>
@@ -12118,6 +12123,7 @@
       <w:r>
         <w:rPr>
           <w:rFonts w:hint="eastAsia"/>
+          <w:highlight w:val="yellow"/>
           <w:lang w:eastAsia="ko-KR"/>
         </w:rPr>
         <w:t>[</w:t>
@@ -12126,6 +12132,7 @@
       <w:r>
         <w:rPr>
           <w:rFonts w:hint="eastAsia"/>
+          <w:highlight w:val="yellow"/>
           <w:lang w:eastAsia="ko-KR"/>
         </w:rPr>
         <w:t>장섭님</w:t>
@@ -12134,6 +12141,7 @@
       <w:r>
         <w:rPr>
           <w:rFonts w:hint="eastAsia"/>
+          <w:highlight w:val="yellow"/>
           <w:lang w:eastAsia="ko-KR"/>
         </w:rPr>
         <w:t xml:space="preserve"> </w:t>
@@ -12142,6 +12150,7 @@
       <w:r>
         <w:rPr>
           <w:rFonts w:hint="eastAsia"/>
+          <w:highlight w:val="yellow"/>
           <w:lang w:eastAsia="ko-KR"/>
         </w:rPr>
         <w:t>부탁드립니다</w:t>
@@ -12149,6 +12158,7 @@
       <w:r>
         <w:rPr>
           <w:rFonts w:hint="eastAsia"/>
+          <w:highlight w:val="yellow"/>
           <w:lang w:eastAsia="ko-KR"/>
         </w:rPr>
         <w:t>..</w:t>
@@ -12157,6 +12167,7 @@
       <w:r>
         <w:rPr>
           <w:rFonts w:hint="eastAsia"/>
+          <w:highlight w:val="yellow"/>
           <w:lang w:eastAsia="ko-KR"/>
         </w:rPr>
         <w:t>]</w:t>
@@ -12499,6 +12510,7 @@
       <w:r>
         <w:rPr>
           <w:rFonts w:hint="eastAsia"/>
+          <w:highlight w:val="yellow"/>
           <w:lang w:eastAsia="ko-KR"/>
         </w:rPr>
         <w:t xml:space="preserve">[Data augmentation </w:t>
@@ -12506,6 +12518,7 @@
       <w:r>
         <w:rPr>
           <w:rFonts w:hint="eastAsia"/>
+          <w:highlight w:val="yellow"/>
           <w:lang w:eastAsia="ko-KR"/>
         </w:rPr>
         <w:t>관련</w:t>
@@ -12513,13 +12526,15 @@
       <w:r>
         <w:rPr>
           <w:rFonts w:hint="eastAsia"/>
-          <w:lang w:eastAsia="ko-KR"/>
-        </w:rPr>
-        <w:t xml:space="preserve"> </w:t>
-      </w:r>
-      <w:r>
-        <w:rPr>
-          <w:rFonts w:hint="eastAsia"/>
+          <w:highlight w:val="yellow"/>
+          <w:lang w:eastAsia="ko-KR"/>
+        </w:rPr>
+        <w:t xml:space="preserve"> </w:t>
+      </w:r>
+      <w:r>
+        <w:rPr>
+          <w:rFonts w:hint="eastAsia"/>
+          <w:highlight w:val="yellow"/>
           <w:lang w:eastAsia="ko-KR"/>
         </w:rPr>
         <w:t>내용</w:t>
@@ -12527,13 +12542,15 @@
       <w:r>
         <w:rPr>
           <w:rFonts w:hint="eastAsia"/>
-          <w:lang w:eastAsia="ko-KR"/>
-        </w:rPr>
-        <w:t xml:space="preserve"> </w:t>
-      </w:r>
-      <w:r>
-        <w:rPr>
-          <w:rFonts w:hint="eastAsia"/>
+          <w:highlight w:val="yellow"/>
+          <w:lang w:eastAsia="ko-KR"/>
+        </w:rPr>
+        <w:t xml:space="preserve"> </w:t>
+      </w:r>
+      <w:r>
+        <w:rPr>
+          <w:rFonts w:hint="eastAsia"/>
+          <w:highlight w:val="yellow"/>
           <w:lang w:eastAsia="ko-KR"/>
         </w:rPr>
         <w:t>추가</w:t>
@@ -12541,6 +12558,7 @@
       <w:r>
         <w:rPr>
           <w:rFonts w:hint="eastAsia"/>
+          <w:highlight w:val="yellow"/>
           <w:lang w:eastAsia="ko-KR"/>
         </w:rPr>
         <w:t>]</w:t>
@@ -13502,7 +13520,7 @@
         <mc:AlternateContent>
           <mc:Choice Requires="wpg">
             <w:drawing>
-              <wp:anchor distT="0" distB="0" distL="114300" distR="114300" simplePos="0" relativeHeight="251661312" behindDoc="0" locked="0" layoutInCell="1" allowOverlap="1" wp14:anchorId="683BE0B3" wp14:editId="0EF3F6B2">
+              <wp:anchor distT="0" distB="0" distL="114300" distR="114300" simplePos="0" relativeHeight="251660288" behindDoc="0" locked="0" layoutInCell="1" allowOverlap="1" wp14:anchorId="683BE0B3" wp14:editId="0EF3F6B2">
                 <wp:simplePos x="0" y="0"/>
                 <wp:positionH relativeFrom="column">
                   <wp:posOffset>-2540</wp:posOffset>
@@ -13744,7 +13762,7 @@
           </mc:Choice>
           <mc:Fallback>
             <w:pict>
-              <v:group w14:anchorId="683BE0B3" id="그룹 7" o:spid="_x0000_s1041" style="position:absolute;left:0;text-align:left;margin-left:-.2pt;margin-top:4.25pt;width:240.1pt;height:149.75pt;z-index:251661312" coordsize="30492,19021" o:gfxdata="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">
+              <v:group w14:anchorId="683BE0B3" id="그룹 7" o:spid="_x0000_s1041" style="position:absolute;left:0;text-align:left;margin-left:-.2pt;margin-top:4.25pt;width:240.1pt;height:149.75pt;z-index:251660288" coordsize="30492,19021" o:gfxdata="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">
                 <v:shape id="그림 6" o:spid="_x0000_s1042" type="#_x0000_t75" alt="라인, 텍스트, 그래프, 도표이(가) 표시된 사진&#10;&#10;AI 생성 콘텐츠는 정확하지 않을 수 있습니다." style="position:absolute;width:30492;height:16751;visibility:visible;mso-wrap-style:square" o:gfxdata="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">
                   <v:imagedata r:id="rId19" o:title="라인, 텍스트, 그래프, 도표이(가) 표시된 사진&#10;&#10;AI 생성 콘텐츠는 정확하지 않을 수 있습니다"/>
                 </v:shape>
@@ -13970,7 +13988,7 @@
         <mc:AlternateContent>
           <mc:Choice Requires="wpg">
             <w:drawing>
-              <wp:anchor distT="0" distB="0" distL="114300" distR="114300" simplePos="0" relativeHeight="251672576" behindDoc="0" locked="0" layoutInCell="1" allowOverlap="1" wp14:anchorId="0CBF6207" wp14:editId="36EF440D">
+              <wp:anchor distT="0" distB="0" distL="114300" distR="114300" simplePos="0" relativeHeight="251671552" behindDoc="0" locked="0" layoutInCell="1" allowOverlap="1" wp14:anchorId="0CBF6207" wp14:editId="36EF440D">
                 <wp:simplePos x="0" y="0"/>
                 <wp:positionH relativeFrom="column">
                   <wp:posOffset>-4509</wp:posOffset>
@@ -14197,7 +14215,7 @@
           </mc:Choice>
           <mc:Fallback>
             <w:pict>
-              <v:group w14:anchorId="0CBF6207" id="_x0000_s1044" style="position:absolute;left:0;text-align:left;margin-left:-.35pt;margin-top:6.75pt;width:240.1pt;height:149.8pt;z-index:251672576" coordorigin=",27" coordsize="30492,18993" o:gfxdata="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">
+              <v:group w14:anchorId="0CBF6207" id="_x0000_s1044" style="position:absolute;left:0;text-align:left;margin-left:-.35pt;margin-top:6.75pt;width:240.1pt;height:149.8pt;z-index:251671552" coordorigin=",27" coordsize="30492,18993" o:gfxdata="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">
                 <v:shape id="그림 6" o:spid="_x0000_s1045" type="#_x0000_t75" style="position:absolute;top:27;width:30492;height:16696;visibility:visible;mso-wrap-style:square" o:gfxdata="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">
                   <v:imagedata r:id="rId21" o:title=""/>
                 </v:shape>
@@ -16721,6 +16739,7 @@
       <w:r>
         <w:rPr>
           <w:rFonts w:hint="eastAsia"/>
+          <w:highlight w:val="yellow"/>
           <w:lang w:eastAsia="ko-KR"/>
         </w:rPr>
         <w:t>[</w:t>
@@ -16729,6 +16748,7 @@
       <w:r>
         <w:rPr>
           <w:rFonts w:hint="eastAsia"/>
+          <w:highlight w:val="yellow"/>
           <w:lang w:eastAsia="ko-KR"/>
         </w:rPr>
         <w:t>장</w:t>
@@ -16736,6 +16756,7 @@
       <w:r>
         <w:rPr>
           <w:rFonts w:hint="eastAsia"/>
+          <w:highlight w:val="yellow"/>
           <w:lang w:eastAsia="ko-KR"/>
         </w:rPr>
         <w:t>섭님</w:t>
@@ -16744,6 +16765,7 @@
       <w:r>
         <w:rPr>
           <w:rFonts w:hint="eastAsia"/>
+          <w:highlight w:val="yellow"/>
           <w:lang w:eastAsia="ko-KR"/>
         </w:rPr>
         <w:t xml:space="preserve"> </w:t>
@@ -16752,6 +16774,7 @@
       <w:r>
         <w:rPr>
           <w:rFonts w:hint="eastAsia"/>
+          <w:highlight w:val="yellow"/>
           <w:lang w:eastAsia="ko-KR"/>
         </w:rPr>
         <w:t>부탁드립니다</w:t>
@@ -16759,6 +16782,7 @@
       <w:r>
         <w:rPr>
           <w:rFonts w:hint="eastAsia"/>
+          <w:highlight w:val="yellow"/>
           <w:lang w:eastAsia="ko-KR"/>
         </w:rPr>
         <w:t>..</w:t>
@@ -16767,6 +16791,7 @@
       <w:r>
         <w:rPr>
           <w:rFonts w:hint="eastAsia"/>
+          <w:highlight w:val="yellow"/>
           <w:lang w:eastAsia="ko-KR"/>
         </w:rPr>
         <w:t>]</w:t>
@@ -16813,15 +16838,2778 @@
           <w:rFonts w:hint="eastAsia"/>
           <w:lang w:eastAsia="ko-KR"/>
         </w:rPr>
-        <w:t>보고서에서는</w:t>
-      </w:r>
-      <w:r>
-        <w:rPr>
-          <w:rFonts w:hint="eastAsia"/>
-          <w:lang w:eastAsia="ko-KR"/>
-        </w:rPr>
-        <w:t xml:space="preserve"> </w:t>
-      </w:r>
+        <w:t>프로젝트</w:t>
+      </w:r>
+      <w:r>
+        <w:rPr>
+          <w:rFonts w:hint="eastAsia"/>
+          <w:lang w:eastAsia="ko-KR"/>
+        </w:rPr>
+        <w:t>에서는</w:t>
+      </w:r>
+      <w:r>
+        <w:rPr>
+          <w:rFonts w:hint="eastAsia"/>
+          <w:lang w:eastAsia="ko-KR"/>
+        </w:rPr>
+        <w:t xml:space="preserve"> </w:t>
+      </w:r>
+      <w:proofErr w:type="spellStart"/>
+      <w:r>
+        <w:rPr>
+          <w:rFonts w:hint="eastAsia"/>
+          <w:lang w:eastAsia="ko-KR"/>
+        </w:rPr>
+        <w:t>디도</w:t>
+      </w:r>
+      <w:proofErr w:type="spellEnd"/>
+      <w:r>
+        <w:rPr>
+          <w:rFonts w:hint="eastAsia"/>
+          <w:lang w:eastAsia="ko-KR"/>
+        </w:rPr>
+        <w:t>(</w:t>
+      </w:r>
+      <w:r>
+        <w:rPr>
+          <w:rFonts w:hint="eastAsia"/>
+          <w:lang w:eastAsia="ko-KR"/>
+        </w:rPr>
+        <w:t>삼성학술정보관</w:t>
+      </w:r>
+      <w:r>
+        <w:rPr>
+          <w:rFonts w:hint="eastAsia"/>
+          <w:lang w:eastAsia="ko-KR"/>
+        </w:rPr>
+        <w:t>)</w:t>
+      </w:r>
+      <w:r>
+        <w:rPr>
+          <w:rFonts w:hint="eastAsia"/>
+          <w:lang w:eastAsia="ko-KR"/>
+        </w:rPr>
+        <w:t>의</w:t>
+      </w:r>
+      <w:r>
+        <w:rPr>
+          <w:rFonts w:hint="eastAsia"/>
+          <w:lang w:eastAsia="ko-KR"/>
+        </w:rPr>
+        <w:t xml:space="preserve"> </w:t>
+      </w:r>
+      <w:r>
+        <w:rPr>
+          <w:rFonts w:hint="eastAsia"/>
+          <w:lang w:eastAsia="ko-KR"/>
+        </w:rPr>
+        <w:t>실제</w:t>
+      </w:r>
+      <w:r>
+        <w:rPr>
+          <w:rFonts w:hint="eastAsia"/>
+          <w:lang w:eastAsia="ko-KR"/>
+        </w:rPr>
+        <w:t xml:space="preserve"> </w:t>
+      </w:r>
+      <w:r>
+        <w:rPr>
+          <w:rFonts w:hint="eastAsia"/>
+          <w:lang w:eastAsia="ko-KR"/>
+        </w:rPr>
+        <w:t>자리를</w:t>
+      </w:r>
+      <w:r>
+        <w:rPr>
+          <w:rFonts w:hint="eastAsia"/>
+          <w:lang w:eastAsia="ko-KR"/>
+        </w:rPr>
+        <w:t xml:space="preserve"> </w:t>
+      </w:r>
+      <w:r>
+        <w:rPr>
+          <w:rFonts w:hint="eastAsia"/>
+          <w:lang w:eastAsia="ko-KR"/>
+        </w:rPr>
+        <w:t>예측하는</w:t>
+      </w:r>
+      <w:r>
+        <w:rPr>
+          <w:rFonts w:hint="eastAsia"/>
+          <w:lang w:eastAsia="ko-KR"/>
+        </w:rPr>
+        <w:t xml:space="preserve"> </w:t>
+      </w:r>
+      <w:r>
+        <w:rPr>
+          <w:rFonts w:hint="eastAsia"/>
+          <w:lang w:eastAsia="ko-KR"/>
+        </w:rPr>
+        <w:t>모델을</w:t>
+      </w:r>
+      <w:r>
+        <w:rPr>
+          <w:rFonts w:hint="eastAsia"/>
+          <w:lang w:eastAsia="ko-KR"/>
+        </w:rPr>
+        <w:t xml:space="preserve"> Linear regression</w:t>
+      </w:r>
+      <w:r>
+        <w:rPr>
+          <w:rFonts w:hint="eastAsia"/>
+          <w:lang w:eastAsia="ko-KR"/>
+        </w:rPr>
+        <w:t>과</w:t>
+      </w:r>
+      <w:r>
+        <w:rPr>
+          <w:rFonts w:hint="eastAsia"/>
+          <w:lang w:eastAsia="ko-KR"/>
+        </w:rPr>
+        <w:t xml:space="preserve"> GNN</w:t>
+      </w:r>
+      <w:r>
+        <w:rPr>
+          <w:rFonts w:hint="eastAsia"/>
+          <w:lang w:eastAsia="ko-KR"/>
+        </w:rPr>
+        <w:t>을</w:t>
+      </w:r>
+      <w:r>
+        <w:rPr>
+          <w:rFonts w:hint="eastAsia"/>
+          <w:lang w:eastAsia="ko-KR"/>
+        </w:rPr>
+        <w:t xml:space="preserve"> </w:t>
+      </w:r>
+      <w:r>
+        <w:rPr>
+          <w:rFonts w:hint="eastAsia"/>
+          <w:lang w:eastAsia="ko-KR"/>
+        </w:rPr>
+        <w:t>통해서</w:t>
+      </w:r>
+      <w:r>
+        <w:rPr>
+          <w:rFonts w:hint="eastAsia"/>
+          <w:lang w:eastAsia="ko-KR"/>
+        </w:rPr>
+        <w:t xml:space="preserve"> </w:t>
+      </w:r>
+      <w:r>
+        <w:rPr>
+          <w:rFonts w:hint="eastAsia"/>
+          <w:lang w:eastAsia="ko-KR"/>
+        </w:rPr>
+        <w:t>구현하였다</w:t>
+      </w:r>
+      <w:r>
+        <w:rPr>
+          <w:rFonts w:hint="eastAsia"/>
+          <w:lang w:eastAsia="ko-KR"/>
+        </w:rPr>
+        <w:t xml:space="preserve">. </w:t>
+      </w:r>
+      <w:r>
+        <w:rPr>
+          <w:rFonts w:hint="eastAsia"/>
+          <w:lang w:eastAsia="ko-KR"/>
+        </w:rPr>
+        <w:t>기존에</w:t>
+      </w:r>
+      <w:r>
+        <w:rPr>
+          <w:rFonts w:hint="eastAsia"/>
+          <w:lang w:eastAsia="ko-KR"/>
+        </w:rPr>
+        <w:t xml:space="preserve"> </w:t>
+      </w:r>
+      <w:r>
+        <w:rPr>
+          <w:rFonts w:hint="eastAsia"/>
+          <w:lang w:eastAsia="ko-KR"/>
+        </w:rPr>
+        <w:t>접근할</w:t>
+      </w:r>
+      <w:r>
+        <w:rPr>
+          <w:rFonts w:hint="eastAsia"/>
+          <w:lang w:eastAsia="ko-KR"/>
+        </w:rPr>
+        <w:t xml:space="preserve"> </w:t>
+      </w:r>
+      <w:r>
+        <w:rPr>
+          <w:rFonts w:hint="eastAsia"/>
+          <w:lang w:eastAsia="ko-KR"/>
+        </w:rPr>
+        <w:t>수</w:t>
+      </w:r>
+      <w:r>
+        <w:rPr>
+          <w:rFonts w:hint="eastAsia"/>
+          <w:lang w:eastAsia="ko-KR"/>
+        </w:rPr>
+        <w:t xml:space="preserve"> </w:t>
+      </w:r>
+      <w:r>
+        <w:rPr>
+          <w:rFonts w:hint="eastAsia"/>
+          <w:lang w:eastAsia="ko-KR"/>
+        </w:rPr>
+        <w:t>있는</w:t>
+      </w:r>
+      <w:r>
+        <w:rPr>
+          <w:rFonts w:hint="eastAsia"/>
+          <w:lang w:eastAsia="ko-KR"/>
+        </w:rPr>
+        <w:t xml:space="preserve"> </w:t>
+      </w:r>
+      <w:r>
+        <w:rPr>
+          <w:rFonts w:hint="eastAsia"/>
+          <w:lang w:eastAsia="ko-KR"/>
+        </w:rPr>
+        <w:t>방법으로는</w:t>
+      </w:r>
+      <w:r>
+        <w:rPr>
+          <w:rFonts w:hint="eastAsia"/>
+          <w:lang w:eastAsia="ko-KR"/>
+        </w:rPr>
+        <w:t xml:space="preserve"> </w:t>
+      </w:r>
+      <w:proofErr w:type="spellStart"/>
+      <w:r>
+        <w:rPr>
+          <w:rFonts w:hint="eastAsia"/>
+          <w:lang w:eastAsia="ko-KR"/>
+        </w:rPr>
+        <w:t>미발권</w:t>
+      </w:r>
+      <w:proofErr w:type="spellEnd"/>
+      <w:r>
+        <w:rPr>
+          <w:rFonts w:hint="eastAsia"/>
+          <w:lang w:eastAsia="ko-KR"/>
+        </w:rPr>
+        <w:t xml:space="preserve"> </w:t>
+      </w:r>
+      <w:r>
+        <w:rPr>
+          <w:rFonts w:hint="eastAsia"/>
+          <w:lang w:eastAsia="ko-KR"/>
+        </w:rPr>
+        <w:t>이용</w:t>
+      </w:r>
+      <w:r>
+        <w:rPr>
+          <w:rFonts w:hint="eastAsia"/>
+          <w:lang w:eastAsia="ko-KR"/>
+        </w:rPr>
+        <w:t xml:space="preserve"> </w:t>
+      </w:r>
+      <w:r>
+        <w:rPr>
+          <w:rFonts w:hint="eastAsia"/>
+          <w:lang w:eastAsia="ko-KR"/>
+        </w:rPr>
+        <w:t>좌석을</w:t>
+      </w:r>
+      <w:r>
+        <w:rPr>
+          <w:rFonts w:hint="eastAsia"/>
+          <w:lang w:eastAsia="ko-KR"/>
+        </w:rPr>
+        <w:t xml:space="preserve"> </w:t>
+      </w:r>
+      <w:r>
+        <w:rPr>
+          <w:rFonts w:hint="eastAsia"/>
+          <w:lang w:eastAsia="ko-KR"/>
+        </w:rPr>
+        <w:t>파악하지</w:t>
+      </w:r>
+      <w:r>
+        <w:rPr>
+          <w:rFonts w:hint="eastAsia"/>
+          <w:lang w:eastAsia="ko-KR"/>
+        </w:rPr>
+        <w:t xml:space="preserve"> </w:t>
+      </w:r>
+      <w:r>
+        <w:rPr>
+          <w:rFonts w:hint="eastAsia"/>
+          <w:lang w:eastAsia="ko-KR"/>
+        </w:rPr>
+        <w:t>못한다는</w:t>
+      </w:r>
+      <w:r>
+        <w:rPr>
+          <w:rFonts w:hint="eastAsia"/>
+          <w:lang w:eastAsia="ko-KR"/>
+        </w:rPr>
+        <w:t xml:space="preserve"> </w:t>
+      </w:r>
+      <w:r>
+        <w:rPr>
+          <w:rFonts w:hint="eastAsia"/>
+          <w:lang w:eastAsia="ko-KR"/>
+        </w:rPr>
+        <w:t>한계점을</w:t>
+      </w:r>
+      <w:r>
+        <w:rPr>
+          <w:rFonts w:hint="eastAsia"/>
+          <w:lang w:eastAsia="ko-KR"/>
+        </w:rPr>
+        <w:t xml:space="preserve"> </w:t>
+      </w:r>
+      <w:r>
+        <w:rPr>
+          <w:rFonts w:hint="eastAsia"/>
+          <w:lang w:eastAsia="ko-KR"/>
+        </w:rPr>
+        <w:t>극복하고자</w:t>
+      </w:r>
+      <w:r>
+        <w:rPr>
+          <w:rFonts w:hint="eastAsia"/>
+          <w:lang w:eastAsia="ko-KR"/>
+        </w:rPr>
+        <w:t xml:space="preserve"> </w:t>
+      </w:r>
+      <w:r>
+        <w:rPr>
+          <w:rFonts w:hint="eastAsia"/>
+          <w:lang w:eastAsia="ko-KR"/>
+        </w:rPr>
+        <w:t>본</w:t>
+      </w:r>
+      <w:r>
+        <w:rPr>
+          <w:rFonts w:hint="eastAsia"/>
+          <w:lang w:eastAsia="ko-KR"/>
+        </w:rPr>
+        <w:t xml:space="preserve"> </w:t>
+      </w:r>
+      <w:r>
+        <w:rPr>
+          <w:rFonts w:hint="eastAsia"/>
+          <w:lang w:eastAsia="ko-KR"/>
+        </w:rPr>
+        <w:t>프로젝트를</w:t>
+      </w:r>
+      <w:r>
+        <w:rPr>
+          <w:rFonts w:hint="eastAsia"/>
+          <w:lang w:eastAsia="ko-KR"/>
+        </w:rPr>
+        <w:t xml:space="preserve"> </w:t>
+      </w:r>
+      <w:r>
+        <w:rPr>
+          <w:rFonts w:hint="eastAsia"/>
+          <w:lang w:eastAsia="ko-KR"/>
+        </w:rPr>
+        <w:t>진행했다</w:t>
+      </w:r>
+      <w:r>
+        <w:rPr>
+          <w:rFonts w:hint="eastAsia"/>
+          <w:lang w:eastAsia="ko-KR"/>
+        </w:rPr>
+        <w:t xml:space="preserve">. </w:t>
+      </w:r>
+    </w:p>
+    <w:p>
+      <w:pPr>
+        <w:rPr>
+          <w:lang w:eastAsia="ko-KR"/>
+        </w:rPr>
+      </w:pPr>
+      <w:r>
+        <w:rPr>
+          <w:rFonts w:hint="eastAsia"/>
+          <w:lang w:eastAsia="ko-KR"/>
+        </w:rPr>
+        <w:t>첫</w:t>
+      </w:r>
+      <w:r>
+        <w:rPr>
+          <w:rFonts w:hint="eastAsia"/>
+          <w:lang w:eastAsia="ko-KR"/>
+        </w:rPr>
+        <w:t xml:space="preserve"> </w:t>
+      </w:r>
+      <w:proofErr w:type="spellStart"/>
+      <w:r>
+        <w:rPr>
+          <w:rFonts w:hint="eastAsia"/>
+          <w:lang w:eastAsia="ko-KR"/>
+        </w:rPr>
+        <w:t>번째로</w:t>
+      </w:r>
+      <w:proofErr w:type="spellEnd"/>
+      <w:r>
+        <w:rPr>
+          <w:rFonts w:hint="eastAsia"/>
+          <w:lang w:eastAsia="ko-KR"/>
+        </w:rPr>
+        <w:t xml:space="preserve"> Linear Regression</w:t>
+      </w:r>
+      <w:r>
+        <w:rPr>
+          <w:rFonts w:hint="eastAsia"/>
+          <w:lang w:eastAsia="ko-KR"/>
+        </w:rPr>
+        <w:t>으로</w:t>
+      </w:r>
+      <w:r>
+        <w:rPr>
+          <w:rFonts w:hint="eastAsia"/>
+          <w:lang w:eastAsia="ko-KR"/>
+        </w:rPr>
+        <w:t xml:space="preserve"> </w:t>
+      </w:r>
+      <w:r>
+        <w:rPr>
+          <w:rFonts w:hint="eastAsia"/>
+          <w:lang w:eastAsia="ko-KR"/>
+        </w:rPr>
+        <w:t>구현한</w:t>
+      </w:r>
+      <w:r>
+        <w:rPr>
+          <w:rFonts w:hint="eastAsia"/>
+          <w:lang w:eastAsia="ko-KR"/>
+        </w:rPr>
+        <w:t xml:space="preserve"> </w:t>
+      </w:r>
+      <w:r>
+        <w:rPr>
+          <w:rFonts w:hint="eastAsia"/>
+          <w:lang w:eastAsia="ko-KR"/>
+        </w:rPr>
+        <w:t>모델에서는</w:t>
+      </w:r>
+      <w:r>
+        <w:rPr>
+          <w:rFonts w:hint="eastAsia"/>
+          <w:lang w:eastAsia="ko-KR"/>
+        </w:rPr>
+        <w:t xml:space="preserve"> </w:t>
+      </w:r>
+      <w:r>
+        <w:rPr>
+          <w:rFonts w:hint="eastAsia"/>
+          <w:lang w:eastAsia="ko-KR"/>
+        </w:rPr>
+        <w:t>간단하게</w:t>
+      </w:r>
+      <w:r>
+        <w:rPr>
+          <w:rFonts w:hint="eastAsia"/>
+          <w:lang w:eastAsia="ko-KR"/>
+        </w:rPr>
+        <w:t xml:space="preserve"> </w:t>
+      </w:r>
+      <w:r>
+        <w:rPr>
+          <w:rFonts w:hint="eastAsia"/>
+          <w:lang w:eastAsia="ko-KR"/>
+        </w:rPr>
+        <w:t>시간</w:t>
+      </w:r>
+      <w:r>
+        <w:rPr>
+          <w:rFonts w:hint="eastAsia"/>
+          <w:lang w:eastAsia="ko-KR"/>
+        </w:rPr>
+        <w:t xml:space="preserve"> </w:t>
+      </w:r>
+      <w:r>
+        <w:rPr>
+          <w:rFonts w:hint="eastAsia"/>
+          <w:lang w:eastAsia="ko-KR"/>
+        </w:rPr>
+        <w:t>데이터와</w:t>
+      </w:r>
+      <w:r>
+        <w:rPr>
+          <w:rFonts w:hint="eastAsia"/>
+          <w:lang w:eastAsia="ko-KR"/>
+        </w:rPr>
+        <w:t xml:space="preserve"> </w:t>
+      </w:r>
+      <w:r>
+        <w:rPr>
+          <w:rFonts w:hint="eastAsia"/>
+          <w:lang w:eastAsia="ko-KR"/>
+        </w:rPr>
+        <w:t>발급</w:t>
+      </w:r>
+      <w:r>
+        <w:rPr>
+          <w:rFonts w:hint="eastAsia"/>
+          <w:lang w:eastAsia="ko-KR"/>
+        </w:rPr>
+        <w:t xml:space="preserve"> </w:t>
+      </w:r>
+      <w:r>
+        <w:rPr>
+          <w:rFonts w:hint="eastAsia"/>
+          <w:lang w:eastAsia="ko-KR"/>
+        </w:rPr>
+        <w:t>좌석</w:t>
+      </w:r>
+      <w:r>
+        <w:rPr>
+          <w:rFonts w:hint="eastAsia"/>
+          <w:lang w:eastAsia="ko-KR"/>
+        </w:rPr>
+        <w:t xml:space="preserve"> </w:t>
+      </w:r>
+      <w:r>
+        <w:rPr>
+          <w:rFonts w:hint="eastAsia"/>
+          <w:lang w:eastAsia="ko-KR"/>
+        </w:rPr>
+        <w:t>현황을</w:t>
+      </w:r>
+      <w:r>
+        <w:rPr>
+          <w:rFonts w:hint="eastAsia"/>
+          <w:lang w:eastAsia="ko-KR"/>
+        </w:rPr>
+        <w:t xml:space="preserve"> </w:t>
+      </w:r>
+      <w:r>
+        <w:rPr>
+          <w:rFonts w:hint="eastAsia"/>
+          <w:lang w:eastAsia="ko-KR"/>
+        </w:rPr>
+        <w:t>입력으로</w:t>
+      </w:r>
+      <w:r>
+        <w:rPr>
+          <w:rFonts w:hint="eastAsia"/>
+          <w:lang w:eastAsia="ko-KR"/>
+        </w:rPr>
+        <w:t xml:space="preserve"> </w:t>
+      </w:r>
+      <w:r>
+        <w:rPr>
+          <w:rFonts w:hint="eastAsia"/>
+          <w:lang w:eastAsia="ko-KR"/>
+        </w:rPr>
+        <w:t>받아</w:t>
+      </w:r>
+      <w:r>
+        <w:rPr>
+          <w:rFonts w:hint="eastAsia"/>
+          <w:lang w:eastAsia="ko-KR"/>
+        </w:rPr>
+        <w:t xml:space="preserve"> 92% </w:t>
+      </w:r>
+      <w:r>
+        <w:rPr>
+          <w:rFonts w:hint="eastAsia"/>
+          <w:lang w:eastAsia="ko-KR"/>
+        </w:rPr>
+        <w:t>정확도로</w:t>
+      </w:r>
+      <w:r>
+        <w:rPr>
+          <w:rFonts w:hint="eastAsia"/>
+          <w:lang w:eastAsia="ko-KR"/>
+        </w:rPr>
+        <w:t xml:space="preserve"> </w:t>
+      </w:r>
+      <w:r>
+        <w:rPr>
+          <w:rFonts w:hint="eastAsia"/>
+          <w:lang w:eastAsia="ko-KR"/>
+        </w:rPr>
+        <w:t>실제</w:t>
+      </w:r>
+      <w:r>
+        <w:rPr>
+          <w:rFonts w:hint="eastAsia"/>
+          <w:lang w:eastAsia="ko-KR"/>
+        </w:rPr>
+        <w:t xml:space="preserve"> </w:t>
+      </w:r>
+      <w:r>
+        <w:rPr>
+          <w:rFonts w:hint="eastAsia"/>
+          <w:lang w:eastAsia="ko-KR"/>
+        </w:rPr>
+        <w:t>이용</w:t>
+      </w:r>
+      <w:r>
+        <w:rPr>
+          <w:rFonts w:hint="eastAsia"/>
+          <w:lang w:eastAsia="ko-KR"/>
+        </w:rPr>
+        <w:t xml:space="preserve"> </w:t>
+      </w:r>
+      <w:r>
+        <w:rPr>
+          <w:rFonts w:hint="eastAsia"/>
+          <w:lang w:eastAsia="ko-KR"/>
+        </w:rPr>
+        <w:t>좌석</w:t>
+      </w:r>
+      <w:r>
+        <w:rPr>
+          <w:rFonts w:hint="eastAsia"/>
+          <w:lang w:eastAsia="ko-KR"/>
+        </w:rPr>
+        <w:t xml:space="preserve"> </w:t>
+      </w:r>
+      <w:r>
+        <w:rPr>
+          <w:rFonts w:hint="eastAsia"/>
+          <w:lang w:eastAsia="ko-KR"/>
+        </w:rPr>
+        <w:t>현황을</w:t>
+      </w:r>
+      <w:r>
+        <w:rPr>
+          <w:rFonts w:hint="eastAsia"/>
+          <w:lang w:eastAsia="ko-KR"/>
+        </w:rPr>
+        <w:t xml:space="preserve"> </w:t>
+      </w:r>
+      <w:r>
+        <w:rPr>
+          <w:rFonts w:hint="eastAsia"/>
+          <w:lang w:eastAsia="ko-KR"/>
+        </w:rPr>
+        <w:t>예측하였다</w:t>
+      </w:r>
+      <w:r>
+        <w:rPr>
+          <w:rFonts w:hint="eastAsia"/>
+          <w:lang w:eastAsia="ko-KR"/>
+        </w:rPr>
+        <w:t xml:space="preserve">. </w:t>
+      </w:r>
+      <w:r>
+        <w:rPr>
+          <w:rFonts w:hint="eastAsia"/>
+          <w:lang w:eastAsia="ko-KR"/>
+        </w:rPr>
+        <w:t>간단한</w:t>
+      </w:r>
+      <w:r>
+        <w:rPr>
+          <w:rFonts w:hint="eastAsia"/>
+          <w:lang w:eastAsia="ko-KR"/>
+        </w:rPr>
+        <w:t xml:space="preserve"> linear regression </w:t>
+      </w:r>
+      <w:r>
+        <w:rPr>
+          <w:rFonts w:hint="eastAsia"/>
+          <w:lang w:eastAsia="ko-KR"/>
+        </w:rPr>
+        <w:t>모델만으로</w:t>
+      </w:r>
+      <w:r>
+        <w:rPr>
+          <w:rFonts w:hint="eastAsia"/>
+          <w:lang w:eastAsia="ko-KR"/>
+        </w:rPr>
+        <w:t xml:space="preserve"> </w:t>
+      </w:r>
+      <w:r>
+        <w:rPr>
+          <w:rFonts w:hint="eastAsia"/>
+          <w:lang w:eastAsia="ko-KR"/>
+        </w:rPr>
+        <w:t>혼잡도를</w:t>
+      </w:r>
+      <w:r>
+        <w:rPr>
+          <w:rFonts w:hint="eastAsia"/>
+          <w:lang w:eastAsia="ko-KR"/>
+        </w:rPr>
+        <w:t xml:space="preserve"> </w:t>
+      </w:r>
+      <w:r>
+        <w:rPr>
+          <w:rFonts w:hint="eastAsia"/>
+          <w:lang w:eastAsia="ko-KR"/>
+        </w:rPr>
+        <w:t>높은</w:t>
+      </w:r>
+      <w:r>
+        <w:rPr>
+          <w:rFonts w:hint="eastAsia"/>
+          <w:lang w:eastAsia="ko-KR"/>
+        </w:rPr>
+        <w:t xml:space="preserve"> </w:t>
+      </w:r>
+      <w:r>
+        <w:rPr>
+          <w:rFonts w:hint="eastAsia"/>
+          <w:lang w:eastAsia="ko-KR"/>
+        </w:rPr>
+        <w:t>정확도로</w:t>
+      </w:r>
+      <w:r>
+        <w:rPr>
+          <w:rFonts w:hint="eastAsia"/>
+          <w:lang w:eastAsia="ko-KR"/>
+        </w:rPr>
+        <w:t xml:space="preserve"> </w:t>
+      </w:r>
+      <w:r>
+        <w:rPr>
+          <w:rFonts w:hint="eastAsia"/>
+          <w:lang w:eastAsia="ko-KR"/>
+        </w:rPr>
+        <w:t>예측하였다는</w:t>
+      </w:r>
+      <w:r>
+        <w:rPr>
+          <w:rFonts w:hint="eastAsia"/>
+          <w:lang w:eastAsia="ko-KR"/>
+        </w:rPr>
+        <w:t xml:space="preserve"> </w:t>
+      </w:r>
+      <w:r>
+        <w:rPr>
+          <w:rFonts w:hint="eastAsia"/>
+          <w:lang w:eastAsia="ko-KR"/>
+        </w:rPr>
+        <w:t>데에</w:t>
+      </w:r>
+      <w:r>
+        <w:rPr>
+          <w:rFonts w:hint="eastAsia"/>
+          <w:lang w:eastAsia="ko-KR"/>
+        </w:rPr>
+        <w:t xml:space="preserve"> </w:t>
+      </w:r>
+      <w:r>
+        <w:rPr>
+          <w:rFonts w:hint="eastAsia"/>
+          <w:lang w:eastAsia="ko-KR"/>
+        </w:rPr>
+        <w:t>의의가</w:t>
+      </w:r>
+      <w:r>
+        <w:rPr>
+          <w:rFonts w:hint="eastAsia"/>
+          <w:lang w:eastAsia="ko-KR"/>
+        </w:rPr>
+        <w:t xml:space="preserve"> </w:t>
+      </w:r>
+      <w:r>
+        <w:rPr>
+          <w:rFonts w:hint="eastAsia"/>
+          <w:lang w:eastAsia="ko-KR"/>
+        </w:rPr>
+        <w:t>있지만</w:t>
+      </w:r>
+      <w:r>
+        <w:rPr>
+          <w:rFonts w:hint="eastAsia"/>
+          <w:lang w:eastAsia="ko-KR"/>
+        </w:rPr>
+        <w:t xml:space="preserve">, </w:t>
+      </w:r>
+      <w:r>
+        <w:rPr>
+          <w:rFonts w:hint="eastAsia"/>
+          <w:lang w:eastAsia="ko-KR"/>
+        </w:rPr>
+        <w:t>전체적인</w:t>
+      </w:r>
+      <w:r>
+        <w:rPr>
+          <w:rFonts w:hint="eastAsia"/>
+          <w:lang w:eastAsia="ko-KR"/>
+        </w:rPr>
+        <w:t xml:space="preserve"> </w:t>
+      </w:r>
+      <w:r>
+        <w:rPr>
+          <w:rFonts w:hint="eastAsia"/>
+          <w:lang w:eastAsia="ko-KR"/>
+        </w:rPr>
+        <w:t>혼잡도만</w:t>
+      </w:r>
+      <w:r>
+        <w:rPr>
+          <w:rFonts w:hint="eastAsia"/>
+          <w:lang w:eastAsia="ko-KR"/>
+        </w:rPr>
+        <w:t xml:space="preserve"> </w:t>
+      </w:r>
+      <w:r>
+        <w:rPr>
+          <w:rFonts w:hint="eastAsia"/>
+          <w:lang w:eastAsia="ko-KR"/>
+        </w:rPr>
+        <w:t>고려할</w:t>
+      </w:r>
+      <w:r>
+        <w:rPr>
+          <w:rFonts w:hint="eastAsia"/>
+          <w:lang w:eastAsia="ko-KR"/>
+        </w:rPr>
+        <w:t xml:space="preserve"> </w:t>
+      </w:r>
+      <w:r>
+        <w:rPr>
+          <w:rFonts w:hint="eastAsia"/>
+          <w:lang w:eastAsia="ko-KR"/>
+        </w:rPr>
+        <w:t>뿐</w:t>
+      </w:r>
+      <w:r>
+        <w:rPr>
+          <w:rFonts w:hint="eastAsia"/>
+          <w:lang w:eastAsia="ko-KR"/>
+        </w:rPr>
+        <w:t xml:space="preserve">, </w:t>
+      </w:r>
+      <w:r>
+        <w:rPr>
+          <w:rFonts w:hint="eastAsia"/>
+          <w:lang w:eastAsia="ko-KR"/>
+        </w:rPr>
+        <w:t>각</w:t>
+      </w:r>
+      <w:r>
+        <w:rPr>
+          <w:rFonts w:hint="eastAsia"/>
+          <w:lang w:eastAsia="ko-KR"/>
+        </w:rPr>
+        <w:t xml:space="preserve"> </w:t>
+      </w:r>
+      <w:r>
+        <w:rPr>
+          <w:rFonts w:hint="eastAsia"/>
+          <w:lang w:eastAsia="ko-KR"/>
+        </w:rPr>
+        <w:t>좌석의</w:t>
+      </w:r>
+      <w:r>
+        <w:rPr>
+          <w:rFonts w:hint="eastAsia"/>
+          <w:lang w:eastAsia="ko-KR"/>
+        </w:rPr>
+        <w:t xml:space="preserve"> </w:t>
+      </w:r>
+      <w:r>
+        <w:rPr>
+          <w:rFonts w:hint="eastAsia"/>
+          <w:lang w:eastAsia="ko-KR"/>
+        </w:rPr>
+        <w:t>상황은</w:t>
+      </w:r>
+      <w:r>
+        <w:rPr>
+          <w:rFonts w:hint="eastAsia"/>
+          <w:lang w:eastAsia="ko-KR"/>
+        </w:rPr>
+        <w:t xml:space="preserve"> </w:t>
+      </w:r>
+      <w:r>
+        <w:rPr>
+          <w:rFonts w:hint="eastAsia"/>
+          <w:lang w:eastAsia="ko-KR"/>
+        </w:rPr>
+        <w:t>고려하지</w:t>
+      </w:r>
+      <w:r>
+        <w:rPr>
+          <w:rFonts w:hint="eastAsia"/>
+          <w:lang w:eastAsia="ko-KR"/>
+        </w:rPr>
+        <w:t xml:space="preserve"> </w:t>
+      </w:r>
+      <w:r>
+        <w:rPr>
+          <w:rFonts w:hint="eastAsia"/>
+          <w:lang w:eastAsia="ko-KR"/>
+        </w:rPr>
+        <w:t>못했다는</w:t>
+      </w:r>
+      <w:r>
+        <w:rPr>
+          <w:rFonts w:hint="eastAsia"/>
+          <w:lang w:eastAsia="ko-KR"/>
+        </w:rPr>
+        <w:t xml:space="preserve"> </w:t>
+      </w:r>
+      <w:r>
+        <w:rPr>
+          <w:rFonts w:hint="eastAsia"/>
+          <w:lang w:eastAsia="ko-KR"/>
+        </w:rPr>
+        <w:t>한계가</w:t>
+      </w:r>
+      <w:r>
+        <w:rPr>
+          <w:rFonts w:hint="eastAsia"/>
+          <w:lang w:eastAsia="ko-KR"/>
+        </w:rPr>
+        <w:t xml:space="preserve"> </w:t>
+      </w:r>
+      <w:r>
+        <w:rPr>
+          <w:rFonts w:hint="eastAsia"/>
+          <w:lang w:eastAsia="ko-KR"/>
+        </w:rPr>
+        <w:t>있었다</w:t>
+      </w:r>
+      <w:r>
+        <w:rPr>
+          <w:rFonts w:hint="eastAsia"/>
+          <w:lang w:eastAsia="ko-KR"/>
+        </w:rPr>
+        <w:t xml:space="preserve">. </w:t>
+      </w:r>
+      <w:r>
+        <w:rPr>
+          <w:rFonts w:hint="eastAsia"/>
+          <w:lang w:eastAsia="ko-KR"/>
+        </w:rPr>
+        <w:t>또한</w:t>
+      </w:r>
+      <w:r>
+        <w:rPr>
+          <w:rFonts w:hint="eastAsia"/>
+          <w:lang w:eastAsia="ko-KR"/>
+        </w:rPr>
+        <w:t>, input feature</w:t>
+      </w:r>
+      <w:r>
+        <w:rPr>
+          <w:rFonts w:hint="eastAsia"/>
+          <w:lang w:eastAsia="ko-KR"/>
+        </w:rPr>
+        <w:t>의</w:t>
+      </w:r>
+      <w:r>
+        <w:rPr>
+          <w:rFonts w:hint="eastAsia"/>
+          <w:lang w:eastAsia="ko-KR"/>
+        </w:rPr>
+        <w:t xml:space="preserve"> </w:t>
+      </w:r>
+      <w:r>
+        <w:rPr>
+          <w:rFonts w:hint="eastAsia"/>
+          <w:lang w:eastAsia="ko-KR"/>
+        </w:rPr>
+        <w:t>수가</w:t>
+      </w:r>
+      <w:r>
+        <w:rPr>
+          <w:rFonts w:hint="eastAsia"/>
+          <w:lang w:eastAsia="ko-KR"/>
+        </w:rPr>
+        <w:t xml:space="preserve"> </w:t>
+      </w:r>
+      <w:r>
+        <w:rPr>
+          <w:rFonts w:hint="eastAsia"/>
+          <w:lang w:eastAsia="ko-KR"/>
+        </w:rPr>
+        <w:t>부족하여</w:t>
+      </w:r>
+      <w:r>
+        <w:rPr>
+          <w:rFonts w:hint="eastAsia"/>
+          <w:lang w:eastAsia="ko-KR"/>
+        </w:rPr>
+        <w:t xml:space="preserve"> </w:t>
+      </w:r>
+      <w:r>
+        <w:rPr>
+          <w:rFonts w:hint="eastAsia"/>
+          <w:lang w:eastAsia="ko-KR"/>
+        </w:rPr>
+        <w:t>충분한</w:t>
+      </w:r>
+      <w:r>
+        <w:rPr>
+          <w:rFonts w:hint="eastAsia"/>
+          <w:lang w:eastAsia="ko-KR"/>
+        </w:rPr>
+        <w:t xml:space="preserve"> </w:t>
+      </w:r>
+      <w:r>
+        <w:rPr>
+          <w:rFonts w:hint="eastAsia"/>
+          <w:lang w:eastAsia="ko-KR"/>
+        </w:rPr>
+        <w:t>데이터</w:t>
+      </w:r>
+      <w:r>
+        <w:rPr>
+          <w:rFonts w:hint="eastAsia"/>
+          <w:lang w:eastAsia="ko-KR"/>
+        </w:rPr>
+        <w:t xml:space="preserve"> </w:t>
+      </w:r>
+      <w:r>
+        <w:rPr>
+          <w:rFonts w:hint="eastAsia"/>
+          <w:lang w:eastAsia="ko-KR"/>
+        </w:rPr>
+        <w:t>표현을</w:t>
+      </w:r>
+      <w:r>
+        <w:rPr>
+          <w:rFonts w:hint="eastAsia"/>
+          <w:lang w:eastAsia="ko-KR"/>
+        </w:rPr>
+        <w:t xml:space="preserve"> </w:t>
+      </w:r>
+      <w:r>
+        <w:rPr>
+          <w:rFonts w:hint="eastAsia"/>
+          <w:lang w:eastAsia="ko-KR"/>
+        </w:rPr>
+        <w:t>이끄는</w:t>
+      </w:r>
+      <w:r>
+        <w:rPr>
+          <w:rFonts w:hint="eastAsia"/>
+          <w:lang w:eastAsia="ko-KR"/>
+        </w:rPr>
+        <w:t xml:space="preserve"> </w:t>
+      </w:r>
+      <w:r>
+        <w:rPr>
+          <w:rFonts w:hint="eastAsia"/>
+          <w:lang w:eastAsia="ko-KR"/>
+        </w:rPr>
+        <w:t>데</w:t>
+      </w:r>
+      <w:r>
+        <w:rPr>
+          <w:rFonts w:hint="eastAsia"/>
+          <w:lang w:eastAsia="ko-KR"/>
+        </w:rPr>
+        <w:t xml:space="preserve"> </w:t>
+      </w:r>
+      <w:r>
+        <w:rPr>
+          <w:rFonts w:hint="eastAsia"/>
+          <w:lang w:eastAsia="ko-KR"/>
+        </w:rPr>
+        <w:t>한계가</w:t>
+      </w:r>
+      <w:r>
+        <w:rPr>
+          <w:rFonts w:hint="eastAsia"/>
+          <w:lang w:eastAsia="ko-KR"/>
+        </w:rPr>
+        <w:t xml:space="preserve"> </w:t>
+      </w:r>
+      <w:r>
+        <w:rPr>
+          <w:rFonts w:hint="eastAsia"/>
+          <w:lang w:eastAsia="ko-KR"/>
+        </w:rPr>
+        <w:t>있었다</w:t>
+      </w:r>
+      <w:r>
+        <w:rPr>
+          <w:rFonts w:hint="eastAsia"/>
+          <w:lang w:eastAsia="ko-KR"/>
+        </w:rPr>
+        <w:t>.</w:t>
+      </w:r>
+    </w:p>
+    <w:p>
+      <w:pPr>
+        <w:rPr>
+          <w:lang w:eastAsia="ko-KR"/>
+        </w:rPr>
+      </w:pPr>
+      <w:r>
+        <w:rPr>
+          <w:rFonts w:hint="eastAsia"/>
+          <w:lang w:eastAsia="ko-KR"/>
+        </w:rPr>
+        <w:t>이러한</w:t>
+      </w:r>
+      <w:r>
+        <w:rPr>
+          <w:rFonts w:hint="eastAsia"/>
+          <w:lang w:eastAsia="ko-KR"/>
+        </w:rPr>
+        <w:t xml:space="preserve"> </w:t>
+      </w:r>
+      <w:r>
+        <w:rPr>
+          <w:rFonts w:hint="eastAsia"/>
+          <w:lang w:eastAsia="ko-KR"/>
+        </w:rPr>
+        <w:t>한계를</w:t>
+      </w:r>
+      <w:r>
+        <w:rPr>
+          <w:rFonts w:hint="eastAsia"/>
+          <w:lang w:eastAsia="ko-KR"/>
+        </w:rPr>
+        <w:t xml:space="preserve"> </w:t>
+      </w:r>
+      <w:r>
+        <w:rPr>
+          <w:rFonts w:hint="eastAsia"/>
+          <w:lang w:eastAsia="ko-KR"/>
+        </w:rPr>
+        <w:t>극복하고자</w:t>
+      </w:r>
+      <w:r>
+        <w:rPr>
+          <w:rFonts w:hint="eastAsia"/>
+          <w:lang w:eastAsia="ko-KR"/>
+        </w:rPr>
+        <w:t xml:space="preserve"> </w:t>
+      </w:r>
+      <w:r>
+        <w:rPr>
+          <w:rFonts w:hint="eastAsia"/>
+          <w:lang w:eastAsia="ko-KR"/>
+        </w:rPr>
+        <w:t>좌석</w:t>
+      </w:r>
+      <w:r>
+        <w:rPr>
+          <w:rFonts w:hint="eastAsia"/>
+          <w:lang w:eastAsia="ko-KR"/>
+        </w:rPr>
+        <w:t xml:space="preserve"> </w:t>
+      </w:r>
+      <w:r>
+        <w:rPr>
+          <w:rFonts w:hint="eastAsia"/>
+          <w:lang w:eastAsia="ko-KR"/>
+        </w:rPr>
+        <w:t>간</w:t>
+      </w:r>
+      <w:r>
+        <w:rPr>
+          <w:rFonts w:hint="eastAsia"/>
+          <w:lang w:eastAsia="ko-KR"/>
+        </w:rPr>
+        <w:t xml:space="preserve"> </w:t>
+      </w:r>
+      <w:r>
+        <w:rPr>
+          <w:rFonts w:hint="eastAsia"/>
+          <w:lang w:eastAsia="ko-KR"/>
+        </w:rPr>
+        <w:t>관계와</w:t>
+      </w:r>
+      <w:r>
+        <w:rPr>
+          <w:rFonts w:hint="eastAsia"/>
+          <w:lang w:eastAsia="ko-KR"/>
+        </w:rPr>
+        <w:t xml:space="preserve"> </w:t>
+      </w:r>
+      <w:r>
+        <w:rPr>
+          <w:rFonts w:hint="eastAsia"/>
+          <w:lang w:eastAsia="ko-KR"/>
+        </w:rPr>
+        <w:t>시간</w:t>
+      </w:r>
+      <w:r>
+        <w:rPr>
+          <w:rFonts w:hint="eastAsia"/>
+          <w:lang w:eastAsia="ko-KR"/>
+        </w:rPr>
+        <w:t xml:space="preserve"> </w:t>
+      </w:r>
+      <w:r>
+        <w:rPr>
+          <w:rFonts w:hint="eastAsia"/>
+          <w:lang w:eastAsia="ko-KR"/>
+        </w:rPr>
+        <w:t>관계를</w:t>
+      </w:r>
+      <w:r>
+        <w:rPr>
+          <w:rFonts w:hint="eastAsia"/>
+          <w:lang w:eastAsia="ko-KR"/>
+        </w:rPr>
+        <w:t xml:space="preserve"> </w:t>
+      </w:r>
+      <w:r>
+        <w:rPr>
+          <w:rFonts w:hint="eastAsia"/>
+          <w:lang w:eastAsia="ko-KR"/>
+        </w:rPr>
+        <w:t>모두</w:t>
+      </w:r>
+      <w:r>
+        <w:rPr>
+          <w:rFonts w:hint="eastAsia"/>
+          <w:lang w:eastAsia="ko-KR"/>
+        </w:rPr>
+        <w:t xml:space="preserve"> </w:t>
+      </w:r>
+      <w:r>
+        <w:rPr>
+          <w:rFonts w:hint="eastAsia"/>
+          <w:lang w:eastAsia="ko-KR"/>
+        </w:rPr>
+        <w:t>고려한</w:t>
+      </w:r>
+      <w:r>
+        <w:rPr>
+          <w:rFonts w:hint="eastAsia"/>
+          <w:lang w:eastAsia="ko-KR"/>
+        </w:rPr>
+        <w:t xml:space="preserve"> GNN </w:t>
+      </w:r>
+      <w:r>
+        <w:rPr>
+          <w:rFonts w:hint="eastAsia"/>
+          <w:lang w:eastAsia="ko-KR"/>
+        </w:rPr>
+        <w:t>모델을</w:t>
+      </w:r>
+      <w:r>
+        <w:rPr>
+          <w:rFonts w:hint="eastAsia"/>
+          <w:lang w:eastAsia="ko-KR"/>
+        </w:rPr>
+        <w:t xml:space="preserve"> </w:t>
+      </w:r>
+      <w:r>
+        <w:rPr>
+          <w:rFonts w:hint="eastAsia"/>
+          <w:lang w:eastAsia="ko-KR"/>
+        </w:rPr>
+        <w:t>고안하게</w:t>
+      </w:r>
+      <w:r>
+        <w:rPr>
+          <w:rFonts w:hint="eastAsia"/>
+          <w:lang w:eastAsia="ko-KR"/>
+        </w:rPr>
+        <w:t xml:space="preserve"> </w:t>
+      </w:r>
+      <w:r>
+        <w:rPr>
+          <w:rFonts w:hint="eastAsia"/>
+          <w:lang w:eastAsia="ko-KR"/>
+        </w:rPr>
+        <w:t>되었다</w:t>
+      </w:r>
+      <w:r>
+        <w:rPr>
+          <w:rFonts w:hint="eastAsia"/>
+          <w:lang w:eastAsia="ko-KR"/>
+        </w:rPr>
+        <w:t xml:space="preserve">. </w:t>
+      </w:r>
+      <w:r>
+        <w:rPr>
+          <w:rFonts w:hint="eastAsia"/>
+          <w:lang w:eastAsia="ko-KR"/>
+        </w:rPr>
+        <w:t>각</w:t>
+      </w:r>
+      <w:r>
+        <w:rPr>
+          <w:rFonts w:hint="eastAsia"/>
+          <w:lang w:eastAsia="ko-KR"/>
+        </w:rPr>
+        <w:t xml:space="preserve"> </w:t>
+      </w:r>
+      <w:r>
+        <w:rPr>
+          <w:rFonts w:hint="eastAsia"/>
+          <w:lang w:eastAsia="ko-KR"/>
+        </w:rPr>
+        <w:t>좌석을</w:t>
+      </w:r>
+      <w:r>
+        <w:rPr>
+          <w:rFonts w:hint="eastAsia"/>
+          <w:lang w:eastAsia="ko-KR"/>
+        </w:rPr>
+        <w:t xml:space="preserve"> </w:t>
+      </w:r>
+      <w:r>
+        <w:rPr>
+          <w:rFonts w:hint="eastAsia"/>
+          <w:lang w:eastAsia="ko-KR"/>
+        </w:rPr>
+        <w:t>하나의</w:t>
+      </w:r>
+      <w:r>
+        <w:rPr>
+          <w:rFonts w:hint="eastAsia"/>
+          <w:lang w:eastAsia="ko-KR"/>
+        </w:rPr>
+        <w:t xml:space="preserve"> node</w:t>
+      </w:r>
+      <w:r>
+        <w:rPr>
+          <w:rFonts w:hint="eastAsia"/>
+          <w:lang w:eastAsia="ko-KR"/>
+        </w:rPr>
+        <w:t>로</w:t>
+      </w:r>
+      <w:r>
+        <w:rPr>
+          <w:rFonts w:hint="eastAsia"/>
+          <w:lang w:eastAsia="ko-KR"/>
+        </w:rPr>
+        <w:t xml:space="preserve"> </w:t>
+      </w:r>
+      <w:r>
+        <w:rPr>
+          <w:rFonts w:hint="eastAsia"/>
+          <w:lang w:eastAsia="ko-KR"/>
+        </w:rPr>
+        <w:t>설정하여</w:t>
+      </w:r>
+      <w:r>
+        <w:rPr>
+          <w:rFonts w:hint="eastAsia"/>
+          <w:lang w:eastAsia="ko-KR"/>
+        </w:rPr>
+        <w:t xml:space="preserve"> </w:t>
+      </w:r>
+      <w:r>
+        <w:rPr>
+          <w:rFonts w:hint="eastAsia"/>
+          <w:lang w:eastAsia="ko-KR"/>
+        </w:rPr>
+        <w:t>학습한</w:t>
+      </w:r>
+      <w:r>
+        <w:rPr>
+          <w:rFonts w:hint="eastAsia"/>
+          <w:lang w:eastAsia="ko-KR"/>
+        </w:rPr>
+        <w:t xml:space="preserve"> GNN </w:t>
+      </w:r>
+      <w:r>
+        <w:rPr>
+          <w:rFonts w:hint="eastAsia"/>
+          <w:lang w:eastAsia="ko-KR"/>
+        </w:rPr>
+        <w:t>모델은</w:t>
+      </w:r>
+      <w:r>
+        <w:rPr>
+          <w:rFonts w:hint="eastAsia"/>
+          <w:lang w:eastAsia="ko-KR"/>
+        </w:rPr>
+        <w:t xml:space="preserve"> </w:t>
+      </w:r>
+      <w:r>
+        <w:rPr>
+          <w:rFonts w:hint="eastAsia"/>
+          <w:lang w:eastAsia="ko-KR"/>
+        </w:rPr>
+        <w:t>각</w:t>
+      </w:r>
+      <w:r>
+        <w:rPr>
+          <w:rFonts w:hint="eastAsia"/>
+          <w:lang w:eastAsia="ko-KR"/>
+        </w:rPr>
+        <w:t xml:space="preserve"> </w:t>
+      </w:r>
+      <w:r>
+        <w:rPr>
+          <w:rFonts w:hint="eastAsia"/>
+          <w:lang w:eastAsia="ko-KR"/>
+        </w:rPr>
+        <w:t>좌석의</w:t>
+      </w:r>
+      <w:r>
+        <w:rPr>
+          <w:rFonts w:hint="eastAsia"/>
+          <w:lang w:eastAsia="ko-KR"/>
+        </w:rPr>
+        <w:t xml:space="preserve"> </w:t>
+      </w:r>
+      <w:r>
+        <w:rPr>
+          <w:rFonts w:hint="eastAsia"/>
+          <w:lang w:eastAsia="ko-KR"/>
+        </w:rPr>
+        <w:t>상태를</w:t>
+      </w:r>
+      <w:r>
+        <w:rPr>
+          <w:rFonts w:hint="eastAsia"/>
+          <w:lang w:eastAsia="ko-KR"/>
+        </w:rPr>
+        <w:t xml:space="preserve"> </w:t>
+      </w:r>
+      <w:r>
+        <w:rPr>
+          <w:rFonts w:hint="eastAsia"/>
+          <w:highlight w:val="yellow"/>
+          <w:lang w:eastAsia="ko-KR"/>
+        </w:rPr>
+        <w:t>[</w:t>
+      </w:r>
+      <w:proofErr w:type="spellStart"/>
+      <w:r>
+        <w:rPr>
+          <w:rFonts w:hint="eastAsia"/>
+          <w:highlight w:val="yellow"/>
+          <w:lang w:eastAsia="ko-KR"/>
+        </w:rPr>
+        <w:t>장섭님</w:t>
+      </w:r>
+      <w:proofErr w:type="spellEnd"/>
+      <w:r>
+        <w:rPr>
+          <w:rFonts w:hint="eastAsia"/>
+          <w:highlight w:val="yellow"/>
+          <w:lang w:eastAsia="ko-KR"/>
+        </w:rPr>
+        <w:t xml:space="preserve"> </w:t>
+      </w:r>
+      <w:proofErr w:type="spellStart"/>
+      <w:proofErr w:type="gramStart"/>
+      <w:r>
+        <w:rPr>
+          <w:rFonts w:hint="eastAsia"/>
+          <w:highlight w:val="yellow"/>
+          <w:lang w:eastAsia="ko-KR"/>
+        </w:rPr>
+        <w:t>부탁드려요</w:t>
+      </w:r>
+      <w:proofErr w:type="spellEnd"/>
+      <w:r>
+        <w:rPr>
+          <w:rFonts w:hint="eastAsia"/>
+          <w:highlight w:val="yellow"/>
+          <w:lang w:eastAsia="ko-KR"/>
+        </w:rPr>
+        <w:t>..</w:t>
+      </w:r>
+      <w:proofErr w:type="gramEnd"/>
+      <w:r>
+        <w:rPr>
+          <w:rFonts w:hint="eastAsia"/>
+          <w:highlight w:val="yellow"/>
+          <w:lang w:eastAsia="ko-KR"/>
+        </w:rPr>
+        <w:t xml:space="preserve"> </w:t>
+      </w:r>
+      <w:r>
+        <w:rPr>
+          <w:highlight w:val="yellow"/>
+          <w:lang w:eastAsia="ko-KR"/>
+        </w:rPr>
+        <w:t>–</w:t>
+      </w:r>
+      <w:r>
+        <w:rPr>
+          <w:rFonts w:hint="eastAsia"/>
+          <w:highlight w:val="yellow"/>
+          <w:lang w:eastAsia="ko-KR"/>
+        </w:rPr>
+        <w:t xml:space="preserve"> </w:t>
+      </w:r>
+      <w:r>
+        <w:rPr>
+          <w:rFonts w:hint="eastAsia"/>
+          <w:highlight w:val="yellow"/>
+          <w:lang w:eastAsia="ko-KR"/>
+        </w:rPr>
+        <w:t>의의</w:t>
+      </w:r>
+      <w:r>
+        <w:rPr>
+          <w:rFonts w:hint="eastAsia"/>
+          <w:highlight w:val="yellow"/>
+          <w:lang w:eastAsia="ko-KR"/>
+        </w:rPr>
+        <w:t>/</w:t>
+      </w:r>
+      <w:r>
+        <w:rPr>
+          <w:rFonts w:hint="eastAsia"/>
+          <w:highlight w:val="yellow"/>
+          <w:lang w:eastAsia="ko-KR"/>
+        </w:rPr>
+        <w:t>한계</w:t>
+      </w:r>
+      <w:r>
+        <w:rPr>
+          <w:rFonts w:hint="eastAsia"/>
+          <w:highlight w:val="yellow"/>
+          <w:lang w:eastAsia="ko-KR"/>
+        </w:rPr>
+        <w:t>]</w:t>
+      </w:r>
+    </w:p>
+    <w:p>
+      <w:pPr>
+        <w:rPr>
+          <w:lang w:eastAsia="ko-KR"/>
+        </w:rPr>
+      </w:pPr>
+      <w:r>
+        <w:rPr>
+          <w:rFonts w:hint="eastAsia"/>
+          <w:lang w:eastAsia="ko-KR"/>
+        </w:rPr>
+        <w:t>결정적인</w:t>
+      </w:r>
+      <w:r>
+        <w:rPr>
+          <w:rFonts w:hint="eastAsia"/>
+          <w:lang w:eastAsia="ko-KR"/>
+        </w:rPr>
+        <w:t xml:space="preserve"> </w:t>
+      </w:r>
+      <w:r>
+        <w:rPr>
+          <w:rFonts w:hint="eastAsia"/>
+          <w:lang w:eastAsia="ko-KR"/>
+        </w:rPr>
+        <w:t>한계점은</w:t>
+      </w:r>
+      <w:r>
+        <w:rPr>
+          <w:rFonts w:hint="eastAsia"/>
+          <w:lang w:eastAsia="ko-KR"/>
+        </w:rPr>
+        <w:t xml:space="preserve"> </w:t>
+      </w:r>
+      <w:r>
+        <w:rPr>
+          <w:rFonts w:hint="eastAsia"/>
+          <w:lang w:eastAsia="ko-KR"/>
+        </w:rPr>
+        <w:t>프로젝트</w:t>
+      </w:r>
+      <w:r>
+        <w:rPr>
+          <w:rFonts w:hint="eastAsia"/>
+          <w:lang w:eastAsia="ko-KR"/>
+        </w:rPr>
+        <w:t xml:space="preserve"> </w:t>
+      </w:r>
+      <w:r>
+        <w:rPr>
+          <w:rFonts w:hint="eastAsia"/>
+          <w:lang w:eastAsia="ko-KR"/>
+        </w:rPr>
+        <w:t>기간의</w:t>
+      </w:r>
+      <w:r>
+        <w:rPr>
+          <w:rFonts w:hint="eastAsia"/>
+          <w:lang w:eastAsia="ko-KR"/>
+        </w:rPr>
+        <w:t xml:space="preserve"> </w:t>
+      </w:r>
+      <w:r>
+        <w:rPr>
+          <w:rFonts w:hint="eastAsia"/>
+          <w:lang w:eastAsia="ko-KR"/>
+        </w:rPr>
+        <w:t>시간적</w:t>
+      </w:r>
+      <w:r>
+        <w:rPr>
+          <w:rFonts w:hint="eastAsia"/>
+          <w:lang w:eastAsia="ko-KR"/>
+        </w:rPr>
+        <w:t xml:space="preserve"> </w:t>
+      </w:r>
+      <w:r>
+        <w:rPr>
+          <w:rFonts w:hint="eastAsia"/>
+          <w:lang w:eastAsia="ko-KR"/>
+        </w:rPr>
+        <w:t>한계와</w:t>
+      </w:r>
+      <w:r>
+        <w:rPr>
+          <w:rFonts w:hint="eastAsia"/>
+          <w:lang w:eastAsia="ko-KR"/>
+        </w:rPr>
+        <w:t xml:space="preserve"> </w:t>
+      </w:r>
+      <w:r>
+        <w:rPr>
+          <w:rFonts w:hint="eastAsia"/>
+          <w:lang w:eastAsia="ko-KR"/>
+        </w:rPr>
+        <w:t>직접</w:t>
+      </w:r>
+      <w:r>
+        <w:rPr>
+          <w:rFonts w:hint="eastAsia"/>
+          <w:lang w:eastAsia="ko-KR"/>
+        </w:rPr>
+        <w:t xml:space="preserve"> </w:t>
+      </w:r>
+      <w:r>
+        <w:rPr>
+          <w:rFonts w:hint="eastAsia"/>
+          <w:lang w:eastAsia="ko-KR"/>
+        </w:rPr>
+        <w:t>현장에서</w:t>
+      </w:r>
+      <w:r>
+        <w:rPr>
+          <w:rFonts w:hint="eastAsia"/>
+          <w:lang w:eastAsia="ko-KR"/>
+        </w:rPr>
+        <w:t xml:space="preserve"> </w:t>
+      </w:r>
+      <w:r>
+        <w:rPr>
+          <w:rFonts w:hint="eastAsia"/>
+          <w:lang w:eastAsia="ko-KR"/>
+        </w:rPr>
+        <w:t>수집해야</w:t>
+      </w:r>
+      <w:r>
+        <w:rPr>
+          <w:rFonts w:hint="eastAsia"/>
+          <w:lang w:eastAsia="ko-KR"/>
+        </w:rPr>
+        <w:t xml:space="preserve"> </w:t>
+      </w:r>
+      <w:r>
+        <w:rPr>
+          <w:rFonts w:hint="eastAsia"/>
+          <w:lang w:eastAsia="ko-KR"/>
+        </w:rPr>
+        <w:t>한다는</w:t>
+      </w:r>
+      <w:r>
+        <w:rPr>
+          <w:rFonts w:hint="eastAsia"/>
+          <w:lang w:eastAsia="ko-KR"/>
+        </w:rPr>
+        <w:t xml:space="preserve"> </w:t>
+      </w:r>
+      <w:r>
+        <w:rPr>
+          <w:rFonts w:hint="eastAsia"/>
+          <w:lang w:eastAsia="ko-KR"/>
+        </w:rPr>
+        <w:t>데이터</w:t>
+      </w:r>
+      <w:r>
+        <w:rPr>
+          <w:rFonts w:hint="eastAsia"/>
+          <w:lang w:eastAsia="ko-KR"/>
+        </w:rPr>
+        <w:t xml:space="preserve"> </w:t>
+      </w:r>
+      <w:r>
+        <w:rPr>
+          <w:rFonts w:hint="eastAsia"/>
+          <w:lang w:eastAsia="ko-KR"/>
+        </w:rPr>
+        <w:t>특성</w:t>
+      </w:r>
+      <w:r>
+        <w:rPr>
+          <w:rFonts w:hint="eastAsia"/>
+          <w:lang w:eastAsia="ko-KR"/>
+        </w:rPr>
+        <w:t xml:space="preserve"> </w:t>
+      </w:r>
+      <w:r>
+        <w:rPr>
+          <w:rFonts w:hint="eastAsia"/>
+          <w:lang w:eastAsia="ko-KR"/>
+        </w:rPr>
+        <w:t>상</w:t>
+      </w:r>
+      <w:r>
+        <w:rPr>
+          <w:rFonts w:hint="eastAsia"/>
+          <w:lang w:eastAsia="ko-KR"/>
+        </w:rPr>
+        <w:t xml:space="preserve"> </w:t>
+      </w:r>
+      <w:r>
+        <w:rPr>
+          <w:rFonts w:hint="eastAsia"/>
+          <w:lang w:eastAsia="ko-KR"/>
+        </w:rPr>
+        <w:t>수집한</w:t>
+      </w:r>
+      <w:r>
+        <w:rPr>
+          <w:rFonts w:hint="eastAsia"/>
+          <w:lang w:eastAsia="ko-KR"/>
+        </w:rPr>
+        <w:t xml:space="preserve"> </w:t>
+      </w:r>
+      <w:r>
+        <w:rPr>
+          <w:rFonts w:hint="eastAsia"/>
+          <w:lang w:eastAsia="ko-KR"/>
+        </w:rPr>
+        <w:t>데이터의</w:t>
+      </w:r>
+      <w:r>
+        <w:rPr>
+          <w:rFonts w:hint="eastAsia"/>
+          <w:lang w:eastAsia="ko-KR"/>
+        </w:rPr>
+        <w:t xml:space="preserve"> </w:t>
+      </w:r>
+      <w:r>
+        <w:rPr>
+          <w:rFonts w:hint="eastAsia"/>
+          <w:lang w:eastAsia="ko-KR"/>
+        </w:rPr>
+        <w:t>양이</w:t>
+      </w:r>
+      <w:r>
+        <w:rPr>
+          <w:rFonts w:hint="eastAsia"/>
+          <w:lang w:eastAsia="ko-KR"/>
+        </w:rPr>
+        <w:t xml:space="preserve"> </w:t>
+      </w:r>
+      <w:r>
+        <w:rPr>
+          <w:rFonts w:hint="eastAsia"/>
+          <w:lang w:eastAsia="ko-KR"/>
+        </w:rPr>
+        <w:t>적었다는</w:t>
+      </w:r>
+      <w:r>
+        <w:rPr>
+          <w:rFonts w:hint="eastAsia"/>
+          <w:lang w:eastAsia="ko-KR"/>
+        </w:rPr>
+        <w:t xml:space="preserve"> </w:t>
+      </w:r>
+      <w:r>
+        <w:rPr>
+          <w:rFonts w:hint="eastAsia"/>
+          <w:lang w:eastAsia="ko-KR"/>
+        </w:rPr>
+        <w:t>점이다</w:t>
+      </w:r>
+      <w:r>
+        <w:rPr>
+          <w:rFonts w:hint="eastAsia"/>
+          <w:lang w:eastAsia="ko-KR"/>
+        </w:rPr>
+        <w:t xml:space="preserve">. </w:t>
+      </w:r>
+      <w:r>
+        <w:rPr>
+          <w:rFonts w:hint="eastAsia"/>
+          <w:lang w:eastAsia="ko-KR"/>
+        </w:rPr>
+        <w:t>보다</w:t>
+      </w:r>
+      <w:r>
+        <w:rPr>
+          <w:rFonts w:hint="eastAsia"/>
+          <w:lang w:eastAsia="ko-KR"/>
+        </w:rPr>
+        <w:t xml:space="preserve"> </w:t>
+      </w:r>
+      <w:r>
+        <w:rPr>
+          <w:rFonts w:hint="eastAsia"/>
+          <w:lang w:eastAsia="ko-KR"/>
+        </w:rPr>
+        <w:t>많은</w:t>
+      </w:r>
+      <w:r>
+        <w:rPr>
+          <w:rFonts w:hint="eastAsia"/>
+          <w:lang w:eastAsia="ko-KR"/>
+        </w:rPr>
+        <w:t xml:space="preserve"> </w:t>
+      </w:r>
+      <w:r>
+        <w:rPr>
+          <w:rFonts w:hint="eastAsia"/>
+          <w:lang w:eastAsia="ko-KR"/>
+        </w:rPr>
+        <w:t>데이터를</w:t>
+      </w:r>
+      <w:r>
+        <w:rPr>
+          <w:rFonts w:hint="eastAsia"/>
+          <w:lang w:eastAsia="ko-KR"/>
+        </w:rPr>
+        <w:t xml:space="preserve"> </w:t>
+      </w:r>
+      <w:r>
+        <w:rPr>
+          <w:rFonts w:hint="eastAsia"/>
+          <w:lang w:eastAsia="ko-KR"/>
+        </w:rPr>
+        <w:t>수집하기</w:t>
+      </w:r>
+      <w:r>
+        <w:rPr>
+          <w:rFonts w:hint="eastAsia"/>
+          <w:lang w:eastAsia="ko-KR"/>
+        </w:rPr>
+        <w:t xml:space="preserve"> </w:t>
+      </w:r>
+      <w:r>
+        <w:rPr>
+          <w:rFonts w:hint="eastAsia"/>
+          <w:lang w:eastAsia="ko-KR"/>
+        </w:rPr>
+        <w:t>위해</w:t>
+      </w:r>
+      <w:r>
+        <w:rPr>
+          <w:rFonts w:hint="eastAsia"/>
+          <w:lang w:eastAsia="ko-KR"/>
+        </w:rPr>
+        <w:t xml:space="preserve"> </w:t>
+      </w:r>
+      <w:r>
+        <w:rPr>
+          <w:rFonts w:hint="eastAsia"/>
+          <w:lang w:eastAsia="ko-KR"/>
+        </w:rPr>
+        <w:t>데이터</w:t>
+      </w:r>
+      <w:r>
+        <w:rPr>
+          <w:rFonts w:hint="eastAsia"/>
+          <w:lang w:eastAsia="ko-KR"/>
+        </w:rPr>
+        <w:t xml:space="preserve"> </w:t>
+      </w:r>
+      <w:r>
+        <w:rPr>
+          <w:rFonts w:hint="eastAsia"/>
+          <w:lang w:eastAsia="ko-KR"/>
+        </w:rPr>
+        <w:t>자동화를</w:t>
+      </w:r>
+      <w:r>
+        <w:rPr>
+          <w:rFonts w:hint="eastAsia"/>
+          <w:lang w:eastAsia="ko-KR"/>
+        </w:rPr>
+        <w:t xml:space="preserve"> </w:t>
+      </w:r>
+      <w:r>
+        <w:rPr>
+          <w:rFonts w:hint="eastAsia"/>
+          <w:lang w:eastAsia="ko-KR"/>
+        </w:rPr>
+        <w:t>고려해볼만</w:t>
+      </w:r>
+      <w:r>
+        <w:rPr>
+          <w:rFonts w:hint="eastAsia"/>
+          <w:lang w:eastAsia="ko-KR"/>
+        </w:rPr>
+        <w:t xml:space="preserve"> </w:t>
+      </w:r>
+      <w:r>
+        <w:rPr>
+          <w:rFonts w:hint="eastAsia"/>
+          <w:lang w:eastAsia="ko-KR"/>
+        </w:rPr>
+        <w:t>하다</w:t>
+      </w:r>
+      <w:r>
+        <w:rPr>
+          <w:rFonts w:hint="eastAsia"/>
+          <w:lang w:eastAsia="ko-KR"/>
+        </w:rPr>
+        <w:t>.</w:t>
+      </w:r>
+    </w:p>
+    <w:p>
+      <w:pPr>
+        <w:rPr>
+          <w:lang w:eastAsia="ko-KR"/>
+        </w:rPr>
+      </w:pPr>
+      <w:r>
+        <w:rPr>
+          <w:rFonts w:hint="eastAsia"/>
+          <w:lang w:eastAsia="ko-KR"/>
+        </w:rPr>
+        <w:t>또한</w:t>
+      </w:r>
+      <w:r>
+        <w:rPr>
+          <w:rFonts w:hint="eastAsia"/>
+          <w:lang w:eastAsia="ko-KR"/>
+        </w:rPr>
+        <w:t xml:space="preserve">, </w:t>
+      </w:r>
+      <w:r>
+        <w:rPr>
+          <w:rFonts w:hint="eastAsia"/>
+          <w:lang w:eastAsia="ko-KR"/>
+        </w:rPr>
+        <w:t>현재</w:t>
+      </w:r>
+      <w:r>
+        <w:rPr>
+          <w:rFonts w:hint="eastAsia"/>
+          <w:lang w:eastAsia="ko-KR"/>
+        </w:rPr>
+        <w:t xml:space="preserve"> </w:t>
+      </w:r>
+      <w:r>
+        <w:rPr>
+          <w:rFonts w:hint="eastAsia"/>
+          <w:lang w:eastAsia="ko-KR"/>
+        </w:rPr>
+        <w:t>프로젝트는</w:t>
+      </w:r>
+      <w:r>
+        <w:rPr>
+          <w:rFonts w:hint="eastAsia"/>
+          <w:lang w:eastAsia="ko-KR"/>
+        </w:rPr>
+        <w:t xml:space="preserve"> </w:t>
+      </w:r>
+      <w:r>
+        <w:rPr>
+          <w:rFonts w:hint="eastAsia"/>
+          <w:lang w:eastAsia="ko-KR"/>
+        </w:rPr>
+        <w:t>삼성학술정보관</w:t>
+      </w:r>
+      <w:r>
+        <w:rPr>
+          <w:rFonts w:hint="eastAsia"/>
+          <w:lang w:eastAsia="ko-KR"/>
+        </w:rPr>
+        <w:t xml:space="preserve"> </w:t>
+      </w:r>
+      <w:r>
+        <w:rPr>
+          <w:rFonts w:hint="eastAsia"/>
+          <w:lang w:eastAsia="ko-KR"/>
+        </w:rPr>
+        <w:t>지하</w:t>
+      </w:r>
+      <w:r>
+        <w:rPr>
+          <w:rFonts w:hint="eastAsia"/>
+          <w:lang w:eastAsia="ko-KR"/>
+        </w:rPr>
+        <w:t xml:space="preserve"> 1</w:t>
+      </w:r>
+      <w:r>
+        <w:rPr>
+          <w:rFonts w:hint="eastAsia"/>
+          <w:lang w:eastAsia="ko-KR"/>
+        </w:rPr>
+        <w:t>층</w:t>
+      </w:r>
+      <w:r>
+        <w:rPr>
+          <w:rFonts w:hint="eastAsia"/>
+          <w:lang w:eastAsia="ko-KR"/>
+        </w:rPr>
+        <w:t xml:space="preserve"> B </w:t>
+      </w:r>
+      <w:r>
+        <w:rPr>
+          <w:rFonts w:hint="eastAsia"/>
+          <w:lang w:eastAsia="ko-KR"/>
+        </w:rPr>
+        <w:t>열람실</w:t>
+      </w:r>
+      <w:r>
+        <w:rPr>
+          <w:rFonts w:hint="eastAsia"/>
+          <w:lang w:eastAsia="ko-KR"/>
+        </w:rPr>
+        <w:t xml:space="preserve"> 2</w:t>
+      </w:r>
+      <w:r>
+        <w:rPr>
+          <w:rFonts w:hint="eastAsia"/>
+          <w:lang w:eastAsia="ko-KR"/>
+        </w:rPr>
+        <w:t>에</w:t>
+      </w:r>
+      <w:r>
+        <w:rPr>
+          <w:rFonts w:hint="eastAsia"/>
+          <w:lang w:eastAsia="ko-KR"/>
+        </w:rPr>
+        <w:t xml:space="preserve"> </w:t>
+      </w:r>
+      <w:r>
+        <w:rPr>
+          <w:rFonts w:hint="eastAsia"/>
+          <w:lang w:eastAsia="ko-KR"/>
+        </w:rPr>
+        <w:t>국한되어</w:t>
+      </w:r>
+      <w:r>
+        <w:rPr>
+          <w:rFonts w:hint="eastAsia"/>
+          <w:lang w:eastAsia="ko-KR"/>
+        </w:rPr>
+        <w:t xml:space="preserve"> </w:t>
+      </w:r>
+      <w:r>
+        <w:rPr>
+          <w:rFonts w:hint="eastAsia"/>
+          <w:lang w:eastAsia="ko-KR"/>
+        </w:rPr>
+        <w:t>있다는</w:t>
+      </w:r>
+      <w:r>
+        <w:rPr>
+          <w:rFonts w:hint="eastAsia"/>
+          <w:lang w:eastAsia="ko-KR"/>
+        </w:rPr>
+        <w:t xml:space="preserve"> </w:t>
+      </w:r>
+      <w:r>
+        <w:rPr>
+          <w:rFonts w:hint="eastAsia"/>
+          <w:lang w:eastAsia="ko-KR"/>
+        </w:rPr>
+        <w:t>점도</w:t>
+      </w:r>
+      <w:r>
+        <w:rPr>
+          <w:rFonts w:hint="eastAsia"/>
+          <w:lang w:eastAsia="ko-KR"/>
+        </w:rPr>
+        <w:t xml:space="preserve"> </w:t>
+      </w:r>
+      <w:r>
+        <w:rPr>
+          <w:rFonts w:hint="eastAsia"/>
+          <w:lang w:eastAsia="ko-KR"/>
+        </w:rPr>
+        <w:t>한계</w:t>
+      </w:r>
+      <w:r>
+        <w:rPr>
+          <w:rFonts w:hint="eastAsia"/>
+          <w:lang w:eastAsia="ko-KR"/>
+        </w:rPr>
+        <w:t xml:space="preserve"> </w:t>
+      </w:r>
+      <w:r>
+        <w:rPr>
+          <w:rFonts w:hint="eastAsia"/>
+          <w:lang w:eastAsia="ko-KR"/>
+        </w:rPr>
+        <w:t>중</w:t>
+      </w:r>
+      <w:r>
+        <w:rPr>
+          <w:rFonts w:hint="eastAsia"/>
+          <w:lang w:eastAsia="ko-KR"/>
+        </w:rPr>
+        <w:t xml:space="preserve"> </w:t>
+      </w:r>
+      <w:r>
+        <w:rPr>
+          <w:rFonts w:hint="eastAsia"/>
+          <w:lang w:eastAsia="ko-KR"/>
+        </w:rPr>
+        <w:t>하나이다</w:t>
+      </w:r>
+      <w:r>
+        <w:rPr>
+          <w:rFonts w:hint="eastAsia"/>
+          <w:lang w:eastAsia="ko-KR"/>
+        </w:rPr>
+        <w:t xml:space="preserve">. </w:t>
+      </w:r>
+      <w:r>
+        <w:rPr>
+          <w:rFonts w:hint="eastAsia"/>
+          <w:lang w:eastAsia="ko-KR"/>
+        </w:rPr>
+        <w:t>삼성학술정보관에</w:t>
+      </w:r>
+      <w:r>
+        <w:rPr>
+          <w:rFonts w:hint="eastAsia"/>
+          <w:lang w:eastAsia="ko-KR"/>
+        </w:rPr>
+        <w:t xml:space="preserve"> </w:t>
+      </w:r>
+      <w:r>
+        <w:rPr>
+          <w:rFonts w:hint="eastAsia"/>
+          <w:lang w:eastAsia="ko-KR"/>
+        </w:rPr>
+        <w:t>위치한</w:t>
+      </w:r>
+      <w:r>
+        <w:rPr>
+          <w:rFonts w:hint="eastAsia"/>
+          <w:lang w:eastAsia="ko-KR"/>
+        </w:rPr>
+        <w:t xml:space="preserve"> </w:t>
+      </w:r>
+      <w:r>
+        <w:rPr>
+          <w:rFonts w:hint="eastAsia"/>
+          <w:lang w:eastAsia="ko-KR"/>
+        </w:rPr>
+        <w:t>다른</w:t>
+      </w:r>
+      <w:r>
+        <w:rPr>
+          <w:rFonts w:hint="eastAsia"/>
+          <w:lang w:eastAsia="ko-KR"/>
+        </w:rPr>
+        <w:t xml:space="preserve"> </w:t>
+      </w:r>
+      <w:r>
+        <w:rPr>
+          <w:rFonts w:hint="eastAsia"/>
+          <w:lang w:eastAsia="ko-KR"/>
+        </w:rPr>
+        <w:t>이용</w:t>
+      </w:r>
+      <w:r>
+        <w:rPr>
+          <w:rFonts w:hint="eastAsia"/>
+          <w:lang w:eastAsia="ko-KR"/>
+        </w:rPr>
+        <w:t xml:space="preserve"> </w:t>
+      </w:r>
+      <w:r>
+        <w:rPr>
+          <w:rFonts w:hint="eastAsia"/>
+          <w:lang w:eastAsia="ko-KR"/>
+        </w:rPr>
+        <w:t>공간까지</w:t>
+      </w:r>
+      <w:r>
+        <w:rPr>
+          <w:rFonts w:hint="eastAsia"/>
+          <w:lang w:eastAsia="ko-KR"/>
+        </w:rPr>
+        <w:t xml:space="preserve"> </w:t>
+      </w:r>
+      <w:r>
+        <w:rPr>
+          <w:rFonts w:hint="eastAsia"/>
+          <w:lang w:eastAsia="ko-KR"/>
+        </w:rPr>
+        <w:t>프로젝트</w:t>
+      </w:r>
+      <w:r>
+        <w:rPr>
+          <w:rFonts w:hint="eastAsia"/>
+          <w:lang w:eastAsia="ko-KR"/>
+        </w:rPr>
+        <w:t xml:space="preserve"> </w:t>
+      </w:r>
+      <w:r>
+        <w:rPr>
+          <w:rFonts w:hint="eastAsia"/>
+          <w:lang w:eastAsia="ko-KR"/>
+        </w:rPr>
+        <w:t>범위를</w:t>
+      </w:r>
+      <w:r>
+        <w:rPr>
+          <w:rFonts w:hint="eastAsia"/>
+          <w:lang w:eastAsia="ko-KR"/>
+        </w:rPr>
+        <w:t xml:space="preserve"> </w:t>
+      </w:r>
+      <w:r>
+        <w:rPr>
+          <w:rFonts w:hint="eastAsia"/>
+          <w:lang w:eastAsia="ko-KR"/>
+        </w:rPr>
+        <w:t>확장하는</w:t>
+      </w:r>
+      <w:r>
+        <w:rPr>
+          <w:rFonts w:hint="eastAsia"/>
+          <w:lang w:eastAsia="ko-KR"/>
+        </w:rPr>
+        <w:t xml:space="preserve"> </w:t>
+      </w:r>
+      <w:r>
+        <w:rPr>
+          <w:rFonts w:hint="eastAsia"/>
+          <w:lang w:eastAsia="ko-KR"/>
+        </w:rPr>
+        <w:t>것도</w:t>
+      </w:r>
+      <w:r>
+        <w:rPr>
+          <w:rFonts w:hint="eastAsia"/>
+          <w:lang w:eastAsia="ko-KR"/>
+        </w:rPr>
+        <w:t xml:space="preserve"> </w:t>
+      </w:r>
+      <w:r>
+        <w:rPr>
+          <w:rFonts w:hint="eastAsia"/>
+          <w:lang w:eastAsia="ko-KR"/>
+        </w:rPr>
+        <w:t>후속</w:t>
+      </w:r>
+      <w:r>
+        <w:rPr>
+          <w:rFonts w:hint="eastAsia"/>
+          <w:lang w:eastAsia="ko-KR"/>
+        </w:rPr>
+        <w:t xml:space="preserve"> </w:t>
+      </w:r>
+      <w:r>
+        <w:rPr>
+          <w:rFonts w:hint="eastAsia"/>
+          <w:lang w:eastAsia="ko-KR"/>
+        </w:rPr>
+        <w:t>프로젝트에서</w:t>
+      </w:r>
+      <w:r>
+        <w:rPr>
+          <w:rFonts w:hint="eastAsia"/>
+          <w:lang w:eastAsia="ko-KR"/>
+        </w:rPr>
+        <w:t xml:space="preserve"> </w:t>
+      </w:r>
+      <w:r>
+        <w:rPr>
+          <w:rFonts w:hint="eastAsia"/>
+          <w:lang w:eastAsia="ko-KR"/>
+        </w:rPr>
+        <w:t>다룰만한</w:t>
+      </w:r>
+      <w:r>
+        <w:rPr>
+          <w:rFonts w:hint="eastAsia"/>
+          <w:lang w:eastAsia="ko-KR"/>
+        </w:rPr>
+        <w:t xml:space="preserve"> </w:t>
+      </w:r>
+      <w:r>
+        <w:rPr>
+          <w:rFonts w:hint="eastAsia"/>
+          <w:lang w:eastAsia="ko-KR"/>
+        </w:rPr>
+        <w:t>내용일</w:t>
+      </w:r>
+      <w:r>
+        <w:rPr>
+          <w:rFonts w:hint="eastAsia"/>
+          <w:lang w:eastAsia="ko-KR"/>
+        </w:rPr>
+        <w:t xml:space="preserve"> </w:t>
+      </w:r>
+      <w:r>
+        <w:rPr>
+          <w:rFonts w:hint="eastAsia"/>
+          <w:lang w:eastAsia="ko-KR"/>
+        </w:rPr>
+        <w:t>것이다</w:t>
+      </w:r>
+      <w:r>
+        <w:rPr>
+          <w:rFonts w:hint="eastAsia"/>
+          <w:lang w:eastAsia="ko-KR"/>
+        </w:rPr>
+        <w:t>.</w:t>
+      </w:r>
+    </w:p>
+    <w:p>
+      <w:pPr>
+        <w:rPr>
+          <w:lang w:eastAsia="ko-KR"/>
+        </w:rPr>
+      </w:pPr>
+      <w:r>
+        <w:rPr>
+          <w:rFonts w:hint="eastAsia"/>
+          <w:lang w:eastAsia="ko-KR"/>
+        </w:rPr>
+        <w:t>마지막으로</w:t>
+      </w:r>
+      <w:r>
+        <w:rPr>
+          <w:rFonts w:hint="eastAsia"/>
+          <w:lang w:eastAsia="ko-KR"/>
+        </w:rPr>
+        <w:t xml:space="preserve">, </w:t>
+      </w:r>
+      <w:r>
+        <w:rPr>
+          <w:rFonts w:hint="eastAsia"/>
+          <w:lang w:eastAsia="ko-KR"/>
+        </w:rPr>
+        <w:t>기존의</w:t>
+      </w:r>
+      <w:r>
+        <w:rPr>
+          <w:rFonts w:hint="eastAsia"/>
+          <w:lang w:eastAsia="ko-KR"/>
+        </w:rPr>
+        <w:t xml:space="preserve"> SKKU </w:t>
+      </w:r>
+      <w:r>
+        <w:rPr>
+          <w:rFonts w:hint="eastAsia"/>
+          <w:lang w:eastAsia="ko-KR"/>
+        </w:rPr>
+        <w:t>학술정보관</w:t>
+      </w:r>
+      <w:r>
+        <w:rPr>
+          <w:rFonts w:hint="eastAsia"/>
+          <w:lang w:eastAsia="ko-KR"/>
+        </w:rPr>
+        <w:t xml:space="preserve"> </w:t>
+      </w:r>
+      <w:r>
+        <w:rPr>
+          <w:rFonts w:hint="eastAsia"/>
+          <w:lang w:eastAsia="ko-KR"/>
+        </w:rPr>
+        <w:t>어플과</w:t>
+      </w:r>
+      <w:r>
+        <w:rPr>
+          <w:rFonts w:hint="eastAsia"/>
+          <w:lang w:eastAsia="ko-KR"/>
+        </w:rPr>
+        <w:t xml:space="preserve"> </w:t>
+      </w:r>
+      <w:r>
+        <w:rPr>
+          <w:rFonts w:hint="eastAsia"/>
+          <w:lang w:eastAsia="ko-KR"/>
+        </w:rPr>
+        <w:t>연동하여</w:t>
+      </w:r>
+      <w:r>
+        <w:rPr>
+          <w:rFonts w:hint="eastAsia"/>
+          <w:lang w:eastAsia="ko-KR"/>
+        </w:rPr>
+        <w:t xml:space="preserve"> </w:t>
+      </w:r>
+      <w:r>
+        <w:rPr>
+          <w:rFonts w:hint="eastAsia"/>
+          <w:lang w:eastAsia="ko-KR"/>
+        </w:rPr>
+        <w:t>실시간으로</w:t>
+      </w:r>
+      <w:r>
+        <w:rPr>
+          <w:rFonts w:hint="eastAsia"/>
+          <w:lang w:eastAsia="ko-KR"/>
+        </w:rPr>
+        <w:t xml:space="preserve"> </w:t>
+      </w:r>
+      <w:r>
+        <w:rPr>
+          <w:rFonts w:hint="eastAsia"/>
+          <w:lang w:eastAsia="ko-KR"/>
+        </w:rPr>
+        <w:t>좌석</w:t>
+      </w:r>
+      <w:r>
+        <w:rPr>
+          <w:rFonts w:hint="eastAsia"/>
+          <w:lang w:eastAsia="ko-KR"/>
+        </w:rPr>
+        <w:t xml:space="preserve"> </w:t>
+      </w:r>
+      <w:r>
+        <w:rPr>
+          <w:rFonts w:hint="eastAsia"/>
+          <w:lang w:eastAsia="ko-KR"/>
+        </w:rPr>
+        <w:t>현황을</w:t>
+      </w:r>
+      <w:r>
+        <w:rPr>
+          <w:rFonts w:hint="eastAsia"/>
+          <w:lang w:eastAsia="ko-KR"/>
+        </w:rPr>
+        <w:t xml:space="preserve"> </w:t>
+      </w:r>
+      <w:r>
+        <w:rPr>
+          <w:rFonts w:hint="eastAsia"/>
+          <w:lang w:eastAsia="ko-KR"/>
+        </w:rPr>
+        <w:t>제공하는</w:t>
+      </w:r>
+      <w:r>
+        <w:rPr>
+          <w:rFonts w:hint="eastAsia"/>
+          <w:lang w:eastAsia="ko-KR"/>
+        </w:rPr>
+        <w:t xml:space="preserve"> </w:t>
+      </w:r>
+      <w:r>
+        <w:rPr>
+          <w:rFonts w:hint="eastAsia"/>
+          <w:lang w:eastAsia="ko-KR"/>
+        </w:rPr>
+        <w:t>실제</w:t>
+      </w:r>
+      <w:r>
+        <w:rPr>
+          <w:rFonts w:hint="eastAsia"/>
+          <w:lang w:eastAsia="ko-KR"/>
+        </w:rPr>
+        <w:t xml:space="preserve"> </w:t>
+      </w:r>
+      <w:r>
+        <w:rPr>
+          <w:rFonts w:hint="eastAsia"/>
+          <w:lang w:eastAsia="ko-KR"/>
+        </w:rPr>
+        <w:t>시스템</w:t>
+      </w:r>
+      <w:r>
+        <w:rPr>
+          <w:rFonts w:hint="eastAsia"/>
+          <w:lang w:eastAsia="ko-KR"/>
+        </w:rPr>
+        <w:t xml:space="preserve"> </w:t>
+      </w:r>
+      <w:r>
+        <w:rPr>
+          <w:rFonts w:hint="eastAsia"/>
+          <w:lang w:eastAsia="ko-KR"/>
+        </w:rPr>
+        <w:t>설계도</w:t>
+      </w:r>
+      <w:r>
+        <w:rPr>
+          <w:rFonts w:hint="eastAsia"/>
+          <w:lang w:eastAsia="ko-KR"/>
+        </w:rPr>
+        <w:t xml:space="preserve"> </w:t>
+      </w:r>
+      <w:r>
+        <w:rPr>
+          <w:rFonts w:hint="eastAsia"/>
+          <w:lang w:eastAsia="ko-KR"/>
+        </w:rPr>
+        <w:t>후속</w:t>
+      </w:r>
+      <w:r>
+        <w:rPr>
+          <w:rFonts w:hint="eastAsia"/>
+          <w:lang w:eastAsia="ko-KR"/>
+        </w:rPr>
+        <w:t xml:space="preserve"> </w:t>
+      </w:r>
+      <w:r>
+        <w:rPr>
+          <w:rFonts w:hint="eastAsia"/>
+          <w:lang w:eastAsia="ko-KR"/>
+        </w:rPr>
+        <w:t>프로젝트에서</w:t>
+      </w:r>
+      <w:r>
+        <w:rPr>
+          <w:rFonts w:hint="eastAsia"/>
+          <w:lang w:eastAsia="ko-KR"/>
+        </w:rPr>
+        <w:t xml:space="preserve"> </w:t>
+      </w:r>
+      <w:r>
+        <w:rPr>
+          <w:rFonts w:hint="eastAsia"/>
+          <w:lang w:eastAsia="ko-KR"/>
+        </w:rPr>
+        <w:t>다룰만한</w:t>
+      </w:r>
+      <w:r>
+        <w:rPr>
+          <w:rFonts w:hint="eastAsia"/>
+          <w:lang w:eastAsia="ko-KR"/>
+        </w:rPr>
+        <w:t xml:space="preserve"> </w:t>
+      </w:r>
+      <w:r>
+        <w:rPr>
+          <w:rFonts w:hint="eastAsia"/>
+          <w:lang w:eastAsia="ko-KR"/>
+        </w:rPr>
+        <w:t>내용이다</w:t>
+      </w:r>
+      <w:r>
+        <w:rPr>
+          <w:rFonts w:hint="eastAsia"/>
+          <w:lang w:eastAsia="ko-KR"/>
+        </w:rPr>
+        <w:t xml:space="preserve">. </w:t>
+      </w:r>
+      <w:r>
+        <w:rPr>
+          <w:rFonts w:hint="eastAsia"/>
+          <w:lang w:eastAsia="ko-KR"/>
+        </w:rPr>
+        <w:t>기존</w:t>
+      </w:r>
+      <w:r>
+        <w:rPr>
+          <w:rFonts w:hint="eastAsia"/>
+          <w:lang w:eastAsia="ko-KR"/>
+        </w:rPr>
+        <w:t xml:space="preserve"> </w:t>
+      </w:r>
+      <w:proofErr w:type="spellStart"/>
+      <w:r>
+        <w:rPr>
+          <w:rFonts w:hint="eastAsia"/>
+          <w:lang w:eastAsia="ko-KR"/>
+        </w:rPr>
+        <w:t>어플에서</w:t>
+      </w:r>
+      <w:proofErr w:type="spellEnd"/>
+      <w:r>
+        <w:rPr>
+          <w:rFonts w:hint="eastAsia"/>
+          <w:lang w:eastAsia="ko-KR"/>
+        </w:rPr>
+        <w:t xml:space="preserve"> </w:t>
+      </w:r>
+      <w:r>
+        <w:rPr>
+          <w:rFonts w:hint="eastAsia"/>
+          <w:lang w:eastAsia="ko-KR"/>
+        </w:rPr>
+        <w:t>발급현황을</w:t>
+      </w:r>
+      <w:r>
+        <w:rPr>
+          <w:rFonts w:hint="eastAsia"/>
+          <w:lang w:eastAsia="ko-KR"/>
+        </w:rPr>
+        <w:t xml:space="preserve">, </w:t>
+      </w:r>
+      <w:r>
+        <w:rPr>
+          <w:rFonts w:hint="eastAsia"/>
+          <w:lang w:eastAsia="ko-KR"/>
+        </w:rPr>
+        <w:t>핸드폰</w:t>
+      </w:r>
+      <w:r>
+        <w:rPr>
+          <w:rFonts w:hint="eastAsia"/>
+          <w:lang w:eastAsia="ko-KR"/>
+        </w:rPr>
+        <w:t xml:space="preserve"> OS</w:t>
+      </w:r>
+      <w:r>
+        <w:rPr>
+          <w:rFonts w:hint="eastAsia"/>
+          <w:lang w:eastAsia="ko-KR"/>
+        </w:rPr>
+        <w:t>로부터</w:t>
+      </w:r>
+      <w:r>
+        <w:rPr>
+          <w:rFonts w:hint="eastAsia"/>
+          <w:lang w:eastAsia="ko-KR"/>
+        </w:rPr>
+        <w:t xml:space="preserve"> </w:t>
+      </w:r>
+      <w:r>
+        <w:rPr>
+          <w:rFonts w:hint="eastAsia"/>
+          <w:lang w:eastAsia="ko-KR"/>
+        </w:rPr>
+        <w:t>시간</w:t>
+      </w:r>
+      <w:r>
+        <w:rPr>
+          <w:rFonts w:hint="eastAsia"/>
+          <w:lang w:eastAsia="ko-KR"/>
+        </w:rPr>
+        <w:t xml:space="preserve"> </w:t>
+      </w:r>
+      <w:r>
+        <w:rPr>
+          <w:rFonts w:hint="eastAsia"/>
+          <w:lang w:eastAsia="ko-KR"/>
+        </w:rPr>
+        <w:t>정보를</w:t>
+      </w:r>
+      <w:r>
+        <w:rPr>
+          <w:rFonts w:hint="eastAsia"/>
+          <w:lang w:eastAsia="ko-KR"/>
+        </w:rPr>
+        <w:t xml:space="preserve"> </w:t>
+      </w:r>
+      <w:r>
+        <w:rPr>
+          <w:rFonts w:hint="eastAsia"/>
+          <w:lang w:eastAsia="ko-KR"/>
+        </w:rPr>
+        <w:t>얻어서</w:t>
+      </w:r>
+      <w:r>
+        <w:rPr>
+          <w:rFonts w:hint="eastAsia"/>
+          <w:lang w:eastAsia="ko-KR"/>
+        </w:rPr>
+        <w:t xml:space="preserve"> </w:t>
+      </w:r>
+      <w:r>
+        <w:rPr>
+          <w:rFonts w:hint="eastAsia"/>
+          <w:lang w:eastAsia="ko-KR"/>
+        </w:rPr>
+        <w:t>실시간으로</w:t>
+      </w:r>
+      <w:r>
+        <w:rPr>
+          <w:rFonts w:hint="eastAsia"/>
+          <w:lang w:eastAsia="ko-KR"/>
+        </w:rPr>
+        <w:t xml:space="preserve"> </w:t>
+      </w:r>
+      <w:r>
+        <w:rPr>
+          <w:rFonts w:hint="eastAsia"/>
+          <w:lang w:eastAsia="ko-KR"/>
+        </w:rPr>
+        <w:t>좌석</w:t>
+      </w:r>
+      <w:r>
+        <w:rPr>
+          <w:rFonts w:hint="eastAsia"/>
+          <w:lang w:eastAsia="ko-KR"/>
+        </w:rPr>
+        <w:t xml:space="preserve"> </w:t>
+      </w:r>
+      <w:r>
+        <w:rPr>
+          <w:rFonts w:hint="eastAsia"/>
+          <w:lang w:eastAsia="ko-KR"/>
+        </w:rPr>
+        <w:t>현황</w:t>
+      </w:r>
+      <w:r>
+        <w:rPr>
+          <w:rFonts w:hint="eastAsia"/>
+          <w:lang w:eastAsia="ko-KR"/>
+        </w:rPr>
+        <w:t xml:space="preserve"> </w:t>
+      </w:r>
+      <w:r>
+        <w:rPr>
+          <w:rFonts w:hint="eastAsia"/>
+          <w:lang w:eastAsia="ko-KR"/>
+        </w:rPr>
+        <w:t>예측을</w:t>
+      </w:r>
+      <w:r>
+        <w:rPr>
+          <w:rFonts w:hint="eastAsia"/>
+          <w:lang w:eastAsia="ko-KR"/>
+        </w:rPr>
+        <w:t xml:space="preserve"> </w:t>
+      </w:r>
+      <w:r>
+        <w:rPr>
+          <w:rFonts w:hint="eastAsia"/>
+          <w:lang w:eastAsia="ko-KR"/>
+        </w:rPr>
+        <w:t>제공할</w:t>
+      </w:r>
+      <w:r>
+        <w:rPr>
+          <w:rFonts w:hint="eastAsia"/>
+          <w:lang w:eastAsia="ko-KR"/>
+        </w:rPr>
+        <w:t xml:space="preserve"> </w:t>
+      </w:r>
+      <w:r>
+        <w:rPr>
+          <w:rFonts w:hint="eastAsia"/>
+          <w:lang w:eastAsia="ko-KR"/>
+        </w:rPr>
+        <w:t>수</w:t>
+      </w:r>
+      <w:r>
+        <w:rPr>
+          <w:rFonts w:hint="eastAsia"/>
+          <w:lang w:eastAsia="ko-KR"/>
+        </w:rPr>
+        <w:t xml:space="preserve"> </w:t>
+      </w:r>
+      <w:r>
+        <w:rPr>
+          <w:rFonts w:hint="eastAsia"/>
+          <w:lang w:eastAsia="ko-KR"/>
+        </w:rPr>
+        <w:t>있을</w:t>
+      </w:r>
+      <w:r>
+        <w:rPr>
+          <w:rFonts w:hint="eastAsia"/>
+          <w:lang w:eastAsia="ko-KR"/>
+        </w:rPr>
+        <w:t xml:space="preserve"> </w:t>
+      </w:r>
+      <w:r>
+        <w:rPr>
+          <w:rFonts w:hint="eastAsia"/>
+          <w:lang w:eastAsia="ko-KR"/>
+        </w:rPr>
+        <w:t>것이다</w:t>
+      </w:r>
+      <w:r>
+        <w:rPr>
+          <w:rFonts w:hint="eastAsia"/>
+          <w:lang w:eastAsia="ko-KR"/>
+        </w:rPr>
+        <w:t>.</w:t>
+      </w:r>
+    </w:p>
+    <w:p>
+      <w:pPr>
+        <w:rPr>
+          <w:rFonts w:hint="eastAsia"/>
+          <w:lang w:eastAsia="ko-KR"/>
+        </w:rPr>
+      </w:pPr>
     </w:p>
     <w:p>
       <w:pPr>
@@ -16972,12 +19760,14 @@
           <w:numId w:val="4"/>
         </w:numPr>
         <w:rPr>
+          <w:highlight w:val="yellow"/>
           <w:lang w:eastAsia="ko-KR"/>
         </w:rPr>
       </w:pPr>
       <w:r>
         <w:rPr>
           <w:rFonts w:hint="eastAsia"/>
+          <w:highlight w:val="yellow"/>
           <w:lang w:eastAsia="ko-KR"/>
         </w:rPr>
         <w:t xml:space="preserve">SKKU </w:t>
@@ -16985,6 +19775,7 @@
       <w:r>
         <w:rPr>
           <w:rFonts w:hint="eastAsia"/>
+          <w:highlight w:val="yellow"/>
           <w:lang w:eastAsia="ko-KR"/>
         </w:rPr>
         <w:t>학술정보관</w:t>
@@ -16992,13 +19783,15 @@
       <w:r>
         <w:rPr>
           <w:rFonts w:hint="eastAsia"/>
-          <w:lang w:eastAsia="ko-KR"/>
-        </w:rPr>
-        <w:t xml:space="preserve"> </w:t>
-      </w:r>
-      <w:r>
-        <w:rPr>
-          <w:rFonts w:hint="eastAsia"/>
+          <w:highlight w:val="yellow"/>
+          <w:lang w:eastAsia="ko-KR"/>
+        </w:rPr>
+        <w:t xml:space="preserve"> </w:t>
+      </w:r>
+      <w:r>
+        <w:rPr>
+          <w:rFonts w:hint="eastAsia"/>
+          <w:highlight w:val="yellow"/>
           <w:lang w:eastAsia="ko-KR"/>
         </w:rPr>
         <w:t>어플</w:t>
@@ -17006,13 +19799,15 @@
       <w:r>
         <w:rPr>
           <w:rFonts w:hint="eastAsia"/>
-          <w:lang w:eastAsia="ko-KR"/>
-        </w:rPr>
-        <w:t xml:space="preserve"> </w:t>
-      </w:r>
-      <w:r>
-        <w:rPr>
-          <w:rFonts w:hint="eastAsia"/>
+          <w:highlight w:val="yellow"/>
+          <w:lang w:eastAsia="ko-KR"/>
+        </w:rPr>
+        <w:t xml:space="preserve"> </w:t>
+      </w:r>
+      <w:r>
+        <w:rPr>
+          <w:rFonts w:hint="eastAsia"/>
+          <w:highlight w:val="yellow"/>
           <w:lang w:eastAsia="ko-KR"/>
         </w:rPr>
         <w:t>단어에</w:t>
@@ -17020,13 +19815,15 @@
       <w:r>
         <w:rPr>
           <w:rFonts w:hint="eastAsia"/>
-          <w:lang w:eastAsia="ko-KR"/>
-        </w:rPr>
-        <w:t xml:space="preserve"> </w:t>
-      </w:r>
-      <w:r>
-        <w:rPr>
-          <w:rFonts w:hint="eastAsia"/>
+          <w:highlight w:val="yellow"/>
+          <w:lang w:eastAsia="ko-KR"/>
+        </w:rPr>
+        <w:t xml:space="preserve"> </w:t>
+      </w:r>
+      <w:r>
+        <w:rPr>
+          <w:rFonts w:hint="eastAsia"/>
+          <w:highlight w:val="yellow"/>
           <w:lang w:eastAsia="ko-KR"/>
         </w:rPr>
         <w:t>아래</w:t>
@@ -17034,13 +19831,15 @@
       <w:r>
         <w:rPr>
           <w:rFonts w:hint="eastAsia"/>
-          <w:lang w:eastAsia="ko-KR"/>
-        </w:rPr>
-        <w:t xml:space="preserve"> </w:t>
-      </w:r>
-      <w:r>
-        <w:rPr>
-          <w:rFonts w:hint="eastAsia"/>
+          <w:highlight w:val="yellow"/>
+          <w:lang w:eastAsia="ko-KR"/>
+        </w:rPr>
+        <w:t xml:space="preserve"> </w:t>
+      </w:r>
+      <w:r>
+        <w:rPr>
+          <w:rFonts w:hint="eastAsia"/>
+          <w:highlight w:val="yellow"/>
           <w:lang w:eastAsia="ko-KR"/>
         </w:rPr>
         <w:t>첨자</w:t>
@@ -17048,13 +19847,15 @@
       <w:r>
         <w:rPr>
           <w:rFonts w:hint="eastAsia"/>
-          <w:lang w:eastAsia="ko-KR"/>
-        </w:rPr>
-        <w:t xml:space="preserve"> </w:t>
-      </w:r>
-      <w:r>
-        <w:rPr>
-          <w:rFonts w:hint="eastAsia"/>
+          <w:highlight w:val="yellow"/>
+          <w:lang w:eastAsia="ko-KR"/>
+        </w:rPr>
+        <w:t xml:space="preserve"> </w:t>
+      </w:r>
+      <w:r>
+        <w:rPr>
+          <w:rFonts w:hint="eastAsia"/>
+          <w:highlight w:val="yellow"/>
           <w:lang w:eastAsia="ko-KR"/>
         </w:rPr>
         <w:t>₁</w:t>
@@ -17062,13 +19863,15 @@
       <w:r>
         <w:rPr>
           <w:rFonts w:hint="eastAsia"/>
-          <w:lang w:eastAsia="ko-KR"/>
-        </w:rPr>
-        <w:t xml:space="preserve"> </w:t>
-      </w:r>
-      <w:r>
-        <w:rPr>
-          <w:rFonts w:hint="eastAsia"/>
+          <w:highlight w:val="yellow"/>
+          <w:lang w:eastAsia="ko-KR"/>
+        </w:rPr>
+        <w:t xml:space="preserve"> </w:t>
+      </w:r>
+      <w:r>
+        <w:rPr>
+          <w:rFonts w:hint="eastAsia"/>
+          <w:highlight w:val="yellow"/>
           <w:lang w:eastAsia="ko-KR"/>
         </w:rPr>
         <w:t>추가</w:t>
@@ -17076,6 +19879,7 @@
       <w:r>
         <w:rPr>
           <w:rFonts w:hint="eastAsia"/>
+          <w:highlight w:val="yellow"/>
           <w:lang w:eastAsia="ko-KR"/>
         </w:rPr>
         <w:t>.</w:t>

</xml_diff>